<commit_message>
Replacement of scripts creating db from scratch at particular moment correction of shift_no.sql adding new prcoderues and functions to handle topics from 1-5 tasks answer to 1-5 taks new backup of data base + db_fix for changes implemented 2023-01-16
</commit_message>
<xml_diff>
--- a/SQL/malfunction_task/Zadanie1  (1).docx
+++ b/SQL/malfunction_task/Zadanie1  (1).docx
@@ -501,6 +501,248 @@
     </w:p>
     <w:p>
       <w:pPr>
+        <w:jc w:val="both"/>
+      </w:pPr>
+      <w:r>
+        <w:t xml:space="preserve">Do tego służy funkcja </w:t>
+      </w:r>
+      <w:proofErr w:type="spellStart"/>
+      <w:r>
+        <w:t>shift_no</w:t>
+      </w:r>
+      <w:proofErr w:type="spellEnd"/>
+      <w:r>
+        <w:t xml:space="preserve"> zaaplikowana na kolumnie </w:t>
+      </w:r>
+      <w:proofErr w:type="spellStart"/>
+      <w:r>
+        <w:t>data_zgloszenia</w:t>
+      </w:r>
+      <w:proofErr w:type="spellEnd"/>
+      <w:r>
+        <w:t xml:space="preserve"> z tabeli usterka.</w:t>
+      </w:r>
+    </w:p>
+    <w:p>
+      <w:pPr>
+        <w:jc w:val="both"/>
+      </w:pPr>
+      <w:r>
+        <w:t>Przykład wykorzystania:</w:t>
+      </w:r>
+    </w:p>
+    <w:p>
+      <w:pPr>
+        <w:autoSpaceDE w:val="0"/>
+        <w:autoSpaceDN w:val="0"/>
+        <w:adjustRightInd w:val="0"/>
+        <w:spacing w:after="0" w:line="240" w:lineRule="auto"/>
+        <w:rPr>
+          <w:rFonts w:ascii="Consolas" w:hAnsi="Consolas" w:cs="Consolas"/>
+          <w:color w:val="000000"/>
+          <w:sz w:val="19"/>
+          <w:szCs w:val="19"/>
+        </w:rPr>
+      </w:pPr>
+      <w:r>
+        <w:rPr>
+          <w:rFonts w:ascii="Consolas" w:hAnsi="Consolas" w:cs="Consolas"/>
+          <w:color w:val="0000FF"/>
+          <w:sz w:val="19"/>
+          <w:szCs w:val="19"/>
+        </w:rPr>
+        <w:t>SELECT</w:t>
+      </w:r>
+      <w:r>
+        <w:rPr>
+          <w:rFonts w:ascii="Consolas" w:hAnsi="Consolas" w:cs="Consolas"/>
+          <w:color w:val="000000"/>
+          <w:sz w:val="19"/>
+          <w:szCs w:val="19"/>
+        </w:rPr>
+        <w:t xml:space="preserve"> </w:t>
+      </w:r>
+      <w:r>
+        <w:rPr>
+          <w:rFonts w:ascii="Consolas" w:hAnsi="Consolas" w:cs="Consolas"/>
+          <w:color w:val="808080"/>
+          <w:sz w:val="19"/>
+          <w:szCs w:val="19"/>
+        </w:rPr>
+        <w:t>*,</w:t>
+      </w:r>
+      <w:proofErr w:type="spellStart"/>
+      <w:r>
+        <w:rPr>
+          <w:rFonts w:ascii="Consolas" w:hAnsi="Consolas" w:cs="Consolas"/>
+          <w:color w:val="000000"/>
+          <w:sz w:val="19"/>
+          <w:szCs w:val="19"/>
+        </w:rPr>
+        <w:t>zadanie</w:t>
+      </w:r>
+      <w:r>
+        <w:rPr>
+          <w:rFonts w:ascii="Consolas" w:hAnsi="Consolas" w:cs="Consolas"/>
+          <w:color w:val="808080"/>
+          <w:sz w:val="19"/>
+          <w:szCs w:val="19"/>
+        </w:rPr>
+        <w:t>.</w:t>
+      </w:r>
+      <w:r>
+        <w:rPr>
+          <w:rFonts w:ascii="Consolas" w:hAnsi="Consolas" w:cs="Consolas"/>
+          <w:color w:val="000000"/>
+          <w:sz w:val="19"/>
+          <w:szCs w:val="19"/>
+        </w:rPr>
+        <w:t>dbo</w:t>
+      </w:r>
+      <w:r>
+        <w:rPr>
+          <w:rFonts w:ascii="Consolas" w:hAnsi="Consolas" w:cs="Consolas"/>
+          <w:color w:val="808080"/>
+          <w:sz w:val="19"/>
+          <w:szCs w:val="19"/>
+        </w:rPr>
+        <w:t>.</w:t>
+      </w:r>
+      <w:r>
+        <w:rPr>
+          <w:rFonts w:ascii="Consolas" w:hAnsi="Consolas" w:cs="Consolas"/>
+          <w:color w:val="000000"/>
+          <w:sz w:val="19"/>
+          <w:szCs w:val="19"/>
+        </w:rPr>
+        <w:t>shift_no</w:t>
+      </w:r>
+      <w:proofErr w:type="spellEnd"/>
+      <w:r>
+        <w:rPr>
+          <w:rFonts w:ascii="Consolas" w:hAnsi="Consolas" w:cs="Consolas"/>
+          <w:color w:val="808080"/>
+          <w:sz w:val="19"/>
+          <w:szCs w:val="19"/>
+        </w:rPr>
+        <w:t>(</w:t>
+      </w:r>
+      <w:proofErr w:type="spellStart"/>
+      <w:r>
+        <w:rPr>
+          <w:rFonts w:ascii="Consolas" w:hAnsi="Consolas" w:cs="Consolas"/>
+          <w:color w:val="000000"/>
+          <w:sz w:val="19"/>
+          <w:szCs w:val="19"/>
+        </w:rPr>
+        <w:t>data_zgloszenia</w:t>
+      </w:r>
+      <w:proofErr w:type="spellEnd"/>
+      <w:r>
+        <w:rPr>
+          <w:rFonts w:ascii="Consolas" w:hAnsi="Consolas" w:cs="Consolas"/>
+          <w:color w:val="808080"/>
+          <w:sz w:val="19"/>
+          <w:szCs w:val="19"/>
+        </w:rPr>
+        <w:t>)</w:t>
+      </w:r>
+    </w:p>
+    <w:p>
+      <w:pPr>
+        <w:jc w:val="both"/>
+        <w:rPr>
+          <w:rFonts w:ascii="Consolas" w:hAnsi="Consolas" w:cs="Consolas"/>
+          <w:color w:val="000000"/>
+          <w:sz w:val="19"/>
+          <w:szCs w:val="19"/>
+        </w:rPr>
+      </w:pPr>
+      <w:r>
+        <w:rPr>
+          <w:rFonts w:ascii="Consolas" w:hAnsi="Consolas" w:cs="Consolas"/>
+          <w:color w:val="0000FF"/>
+          <w:sz w:val="19"/>
+          <w:szCs w:val="19"/>
+        </w:rPr>
+        <w:t>FROM</w:t>
+      </w:r>
+      <w:r>
+        <w:rPr>
+          <w:rFonts w:ascii="Consolas" w:hAnsi="Consolas" w:cs="Consolas"/>
+          <w:color w:val="000000"/>
+          <w:sz w:val="19"/>
+          <w:szCs w:val="19"/>
+        </w:rPr>
+        <w:t xml:space="preserve"> usterka</w:t>
+      </w:r>
+      <w:r>
+        <w:rPr>
+          <w:rFonts w:ascii="Consolas" w:hAnsi="Consolas" w:cs="Consolas"/>
+          <w:color w:val="000000"/>
+          <w:sz w:val="19"/>
+          <w:szCs w:val="19"/>
+        </w:rPr>
+        <w:t>;</w:t>
+      </w:r>
+    </w:p>
+    <w:p>
+      <w:pPr>
+        <w:jc w:val="both"/>
+        <w:rPr>
+          <w:rFonts w:ascii="Consolas" w:hAnsi="Consolas" w:cs="Consolas"/>
+          <w:color w:val="000000"/>
+          <w:sz w:val="19"/>
+          <w:szCs w:val="19"/>
+        </w:rPr>
+      </w:pPr>
+      <w:r>
+        <w:rPr>
+          <w:rFonts w:ascii="Consolas" w:hAnsi="Consolas" w:cs="Consolas"/>
+          <w:color w:val="000000"/>
+          <w:sz w:val="19"/>
+          <w:szCs w:val="19"/>
+        </w:rPr>
+        <w:lastRenderedPageBreak/>
+        <w:drawing>
+          <wp:inline distT="0" distB="0" distL="0" distR="0" wp14:anchorId="611F82F9" wp14:editId="52A29A36">
+            <wp:extent cx="5760720" cy="1789430"/>
+            <wp:effectExtent l="0" t="0" r="0" b="1270"/>
+            <wp:docPr id="1" name="Picture 1" descr="Graphical user interface, text, application&#10;&#10;Description automatically generated"/>
+            <wp:cNvGraphicFramePr>
+              <a:graphicFrameLocks xmlns:a="http://schemas.openxmlformats.org/drawingml/2006/main" noChangeAspect="1"/>
+            </wp:cNvGraphicFramePr>
+            <a:graphic xmlns:a="http://schemas.openxmlformats.org/drawingml/2006/main">
+              <a:graphicData uri="http://schemas.openxmlformats.org/drawingml/2006/picture">
+                <pic:pic xmlns:pic="http://schemas.openxmlformats.org/drawingml/2006/picture">
+                  <pic:nvPicPr>
+                    <pic:cNvPr id="1" name="Picture 1" descr="Graphical user interface, text, application&#10;&#10;Description automatically generated"/>
+                    <pic:cNvPicPr/>
+                  </pic:nvPicPr>
+                  <pic:blipFill>
+                    <a:blip r:embed="rId7"/>
+                    <a:stretch>
+                      <a:fillRect/>
+                    </a:stretch>
+                  </pic:blipFill>
+                  <pic:spPr>
+                    <a:xfrm>
+                      <a:off x="0" y="0"/>
+                      <a:ext cx="5760720" cy="1789430"/>
+                    </a:xfrm>
+                    <a:prstGeom prst="rect">
+                      <a:avLst/>
+                    </a:prstGeom>
+                  </pic:spPr>
+                </pic:pic>
+              </a:graphicData>
+            </a:graphic>
+          </wp:inline>
+        </w:drawing>
+      </w:r>
+    </w:p>
+    <w:p>
+      <w:pPr>
         <w:pStyle w:val="ListParagraph"/>
         <w:numPr>
           <w:ilvl w:val="0"/>
@@ -514,6 +756,235 @@
     </w:p>
     <w:p>
       <w:pPr>
+        <w:jc w:val="both"/>
+      </w:pPr>
+      <w:r>
+        <w:t xml:space="preserve">Do tego służy funkcja </w:t>
+      </w:r>
+      <w:proofErr w:type="spellStart"/>
+      <w:r>
+        <w:t>shift_no</w:t>
+      </w:r>
+      <w:proofErr w:type="spellEnd"/>
+      <w:r>
+        <w:t xml:space="preserve"> zaaplikowana na kolumnie </w:t>
+      </w:r>
+      <w:proofErr w:type="spellStart"/>
+      <w:r>
+        <w:t>koniec_naprawy</w:t>
+      </w:r>
+      <w:proofErr w:type="spellEnd"/>
+      <w:r>
+        <w:t xml:space="preserve"> z tabeli usterka.</w:t>
+      </w:r>
+    </w:p>
+    <w:p>
+      <w:pPr>
+        <w:jc w:val="both"/>
+      </w:pPr>
+      <w:r>
+        <w:t>Przykład wykorzystania:</w:t>
+      </w:r>
+    </w:p>
+    <w:p>
+      <w:pPr>
+        <w:autoSpaceDE w:val="0"/>
+        <w:autoSpaceDN w:val="0"/>
+        <w:adjustRightInd w:val="0"/>
+        <w:spacing w:after="0" w:line="240" w:lineRule="auto"/>
+        <w:rPr>
+          <w:rFonts w:ascii="Consolas" w:hAnsi="Consolas" w:cs="Consolas"/>
+          <w:color w:val="000000"/>
+          <w:sz w:val="19"/>
+          <w:szCs w:val="19"/>
+        </w:rPr>
+      </w:pPr>
+      <w:r>
+        <w:rPr>
+          <w:rFonts w:ascii="Consolas" w:hAnsi="Consolas" w:cs="Consolas"/>
+          <w:color w:val="0000FF"/>
+          <w:sz w:val="19"/>
+          <w:szCs w:val="19"/>
+        </w:rPr>
+        <w:t>SELECT</w:t>
+      </w:r>
+      <w:r>
+        <w:rPr>
+          <w:rFonts w:ascii="Consolas" w:hAnsi="Consolas" w:cs="Consolas"/>
+          <w:color w:val="000000"/>
+          <w:sz w:val="19"/>
+          <w:szCs w:val="19"/>
+        </w:rPr>
+        <w:t xml:space="preserve"> </w:t>
+      </w:r>
+      <w:r>
+        <w:rPr>
+          <w:rFonts w:ascii="Consolas" w:hAnsi="Consolas" w:cs="Consolas"/>
+          <w:color w:val="808080"/>
+          <w:sz w:val="19"/>
+          <w:szCs w:val="19"/>
+        </w:rPr>
+        <w:t>*,</w:t>
+      </w:r>
+      <w:proofErr w:type="spellStart"/>
+      <w:r>
+        <w:rPr>
+          <w:rFonts w:ascii="Consolas" w:hAnsi="Consolas" w:cs="Consolas"/>
+          <w:color w:val="000000"/>
+          <w:sz w:val="19"/>
+          <w:szCs w:val="19"/>
+        </w:rPr>
+        <w:t>zadanie</w:t>
+      </w:r>
+      <w:r>
+        <w:rPr>
+          <w:rFonts w:ascii="Consolas" w:hAnsi="Consolas" w:cs="Consolas"/>
+          <w:color w:val="808080"/>
+          <w:sz w:val="19"/>
+          <w:szCs w:val="19"/>
+        </w:rPr>
+        <w:t>.</w:t>
+      </w:r>
+      <w:r>
+        <w:rPr>
+          <w:rFonts w:ascii="Consolas" w:hAnsi="Consolas" w:cs="Consolas"/>
+          <w:color w:val="000000"/>
+          <w:sz w:val="19"/>
+          <w:szCs w:val="19"/>
+        </w:rPr>
+        <w:t>dbo</w:t>
+      </w:r>
+      <w:r>
+        <w:rPr>
+          <w:rFonts w:ascii="Consolas" w:hAnsi="Consolas" w:cs="Consolas"/>
+          <w:color w:val="808080"/>
+          <w:sz w:val="19"/>
+          <w:szCs w:val="19"/>
+        </w:rPr>
+        <w:t>.</w:t>
+      </w:r>
+      <w:r>
+        <w:rPr>
+          <w:rFonts w:ascii="Consolas" w:hAnsi="Consolas" w:cs="Consolas"/>
+          <w:color w:val="000000"/>
+          <w:sz w:val="19"/>
+          <w:szCs w:val="19"/>
+        </w:rPr>
+        <w:t>shift_no</w:t>
+      </w:r>
+      <w:proofErr w:type="spellEnd"/>
+      <w:r>
+        <w:rPr>
+          <w:rFonts w:ascii="Consolas" w:hAnsi="Consolas" w:cs="Consolas"/>
+          <w:color w:val="808080"/>
+          <w:sz w:val="19"/>
+          <w:szCs w:val="19"/>
+        </w:rPr>
+        <w:t>(</w:t>
+      </w:r>
+      <w:proofErr w:type="spellStart"/>
+      <w:r>
+        <w:rPr>
+          <w:rFonts w:ascii="Consolas" w:hAnsi="Consolas" w:cs="Consolas"/>
+          <w:color w:val="000000"/>
+          <w:sz w:val="19"/>
+          <w:szCs w:val="19"/>
+        </w:rPr>
+        <w:t>koniec_naprawy</w:t>
+      </w:r>
+      <w:proofErr w:type="spellEnd"/>
+      <w:r>
+        <w:rPr>
+          <w:rFonts w:ascii="Consolas" w:hAnsi="Consolas" w:cs="Consolas"/>
+          <w:color w:val="808080"/>
+          <w:sz w:val="19"/>
+          <w:szCs w:val="19"/>
+        </w:rPr>
+        <w:t>)</w:t>
+      </w:r>
+    </w:p>
+    <w:p>
+      <w:pPr>
+        <w:jc w:val="both"/>
+        <w:rPr>
+          <w:rFonts w:ascii="Consolas" w:hAnsi="Consolas" w:cs="Consolas"/>
+          <w:color w:val="000000"/>
+          <w:sz w:val="19"/>
+          <w:szCs w:val="19"/>
+        </w:rPr>
+      </w:pPr>
+      <w:r>
+        <w:rPr>
+          <w:rFonts w:ascii="Consolas" w:hAnsi="Consolas" w:cs="Consolas"/>
+          <w:color w:val="0000FF"/>
+          <w:sz w:val="19"/>
+          <w:szCs w:val="19"/>
+        </w:rPr>
+        <w:t>FROM</w:t>
+      </w:r>
+      <w:r>
+        <w:rPr>
+          <w:rFonts w:ascii="Consolas" w:hAnsi="Consolas" w:cs="Consolas"/>
+          <w:color w:val="000000"/>
+          <w:sz w:val="19"/>
+          <w:szCs w:val="19"/>
+        </w:rPr>
+        <w:t xml:space="preserve"> usterka</w:t>
+      </w:r>
+      <w:r>
+        <w:rPr>
+          <w:rFonts w:ascii="Consolas" w:hAnsi="Consolas" w:cs="Consolas"/>
+          <w:color w:val="000000"/>
+          <w:sz w:val="19"/>
+          <w:szCs w:val="19"/>
+        </w:rPr>
+        <w:t>;</w:t>
+      </w:r>
+    </w:p>
+    <w:p>
+      <w:pPr>
+        <w:jc w:val="both"/>
+      </w:pPr>
+      <w:r>
+        <w:drawing>
+          <wp:inline distT="0" distB="0" distL="0" distR="0" wp14:anchorId="1317ECCF" wp14:editId="5905C697">
+            <wp:extent cx="5760720" cy="1283335"/>
+            <wp:effectExtent l="0" t="0" r="0" b="0"/>
+            <wp:docPr id="2" name="Picture 2" descr="Text, table&#10;&#10;Description automatically generated"/>
+            <wp:cNvGraphicFramePr>
+              <a:graphicFrameLocks xmlns:a="http://schemas.openxmlformats.org/drawingml/2006/main" noChangeAspect="1"/>
+            </wp:cNvGraphicFramePr>
+            <a:graphic xmlns:a="http://schemas.openxmlformats.org/drawingml/2006/main">
+              <a:graphicData uri="http://schemas.openxmlformats.org/drawingml/2006/picture">
+                <pic:pic xmlns:pic="http://schemas.openxmlformats.org/drawingml/2006/picture">
+                  <pic:nvPicPr>
+                    <pic:cNvPr id="2" name="Picture 2" descr="Text, table&#10;&#10;Description automatically generated"/>
+                    <pic:cNvPicPr/>
+                  </pic:nvPicPr>
+                  <pic:blipFill>
+                    <a:blip r:embed="rId8"/>
+                    <a:stretch>
+                      <a:fillRect/>
+                    </a:stretch>
+                  </pic:blipFill>
+                  <pic:spPr>
+                    <a:xfrm>
+                      <a:off x="0" y="0"/>
+                      <a:ext cx="5760720" cy="1283335"/>
+                    </a:xfrm>
+                    <a:prstGeom prst="rect">
+                      <a:avLst/>
+                    </a:prstGeom>
+                  </pic:spPr>
+                </pic:pic>
+              </a:graphicData>
+            </a:graphic>
+          </wp:inline>
+        </w:drawing>
+      </w:r>
+    </w:p>
+    <w:p>
+      <w:pPr>
         <w:pStyle w:val="ListParagraph"/>
         <w:numPr>
           <w:ilvl w:val="0"/>
@@ -545,6 +1016,213 @@
     </w:p>
     <w:p>
       <w:pPr>
+        <w:jc w:val="both"/>
+      </w:pPr>
+      <w:r>
+        <w:t xml:space="preserve">Do tego służy procedura </w:t>
+      </w:r>
+      <w:proofErr w:type="spellStart"/>
+      <w:r>
+        <w:t>SumOfInactiveMinutes</w:t>
+      </w:r>
+      <w:proofErr w:type="spellEnd"/>
+      <w:r>
+        <w:t>, przyjmująca jako parametry początek i koniec okresu oraz numer urządzenia.</w:t>
+      </w:r>
+    </w:p>
+    <w:p>
+      <w:pPr>
+        <w:jc w:val="both"/>
+      </w:pPr>
+      <w:r>
+        <w:t>Przykład wykorzystania:</w:t>
+      </w:r>
+    </w:p>
+    <w:p>
+      <w:pPr>
+        <w:jc w:val="both"/>
+        <w:rPr>
+          <w:rFonts w:ascii="Consolas" w:hAnsi="Consolas" w:cs="Consolas"/>
+          <w:color w:val="000000"/>
+          <w:sz w:val="19"/>
+          <w:szCs w:val="19"/>
+        </w:rPr>
+      </w:pPr>
+      <w:proofErr w:type="spellStart"/>
+      <w:r>
+        <w:rPr>
+          <w:rFonts w:ascii="Consolas" w:hAnsi="Consolas" w:cs="Consolas"/>
+          <w:color w:val="0000FF"/>
+          <w:sz w:val="19"/>
+          <w:szCs w:val="19"/>
+        </w:rPr>
+        <w:t>exec</w:t>
+      </w:r>
+      <w:proofErr w:type="spellEnd"/>
+      <w:r>
+        <w:rPr>
+          <w:rFonts w:ascii="Consolas" w:hAnsi="Consolas" w:cs="Consolas"/>
+          <w:color w:val="000000"/>
+          <w:sz w:val="19"/>
+          <w:szCs w:val="19"/>
+        </w:rPr>
+        <w:t xml:space="preserve"> </w:t>
+      </w:r>
+      <w:proofErr w:type="spellStart"/>
+      <w:r>
+        <w:rPr>
+          <w:rFonts w:ascii="Consolas" w:hAnsi="Consolas" w:cs="Consolas"/>
+          <w:color w:val="000000"/>
+          <w:sz w:val="19"/>
+          <w:szCs w:val="19"/>
+        </w:rPr>
+        <w:t>zadanie</w:t>
+      </w:r>
+      <w:r>
+        <w:rPr>
+          <w:rFonts w:ascii="Consolas" w:hAnsi="Consolas" w:cs="Consolas"/>
+          <w:color w:val="808080"/>
+          <w:sz w:val="19"/>
+          <w:szCs w:val="19"/>
+        </w:rPr>
+        <w:t>.</w:t>
+      </w:r>
+      <w:r>
+        <w:rPr>
+          <w:rFonts w:ascii="Consolas" w:hAnsi="Consolas" w:cs="Consolas"/>
+          <w:color w:val="000000"/>
+          <w:sz w:val="19"/>
+          <w:szCs w:val="19"/>
+        </w:rPr>
+        <w:t>dbo</w:t>
+      </w:r>
+      <w:r>
+        <w:rPr>
+          <w:rFonts w:ascii="Consolas" w:hAnsi="Consolas" w:cs="Consolas"/>
+          <w:color w:val="808080"/>
+          <w:sz w:val="19"/>
+          <w:szCs w:val="19"/>
+        </w:rPr>
+        <w:t>.</w:t>
+      </w:r>
+      <w:r>
+        <w:rPr>
+          <w:rFonts w:ascii="Consolas" w:hAnsi="Consolas" w:cs="Consolas"/>
+          <w:color w:val="000000"/>
+          <w:sz w:val="19"/>
+          <w:szCs w:val="19"/>
+        </w:rPr>
+        <w:t>SumOfInactiveMinutes</w:t>
+      </w:r>
+      <w:proofErr w:type="spellEnd"/>
+      <w:r>
+        <w:rPr>
+          <w:rFonts w:ascii="Consolas" w:hAnsi="Consolas" w:cs="Consolas"/>
+          <w:color w:val="0000FF"/>
+          <w:sz w:val="19"/>
+          <w:szCs w:val="19"/>
+        </w:rPr>
+        <w:t xml:space="preserve"> </w:t>
+      </w:r>
+      <w:r>
+        <w:rPr>
+          <w:rFonts w:ascii="Consolas" w:hAnsi="Consolas" w:cs="Consolas"/>
+          <w:color w:val="FF0000"/>
+          <w:sz w:val="19"/>
+          <w:szCs w:val="19"/>
+        </w:rPr>
+        <w:t>'2022-12-07'</w:t>
+      </w:r>
+      <w:r>
+        <w:rPr>
+          <w:rFonts w:ascii="Consolas" w:hAnsi="Consolas" w:cs="Consolas"/>
+          <w:color w:val="808080"/>
+          <w:sz w:val="19"/>
+          <w:szCs w:val="19"/>
+        </w:rPr>
+        <w:t>,</w:t>
+      </w:r>
+      <w:r>
+        <w:rPr>
+          <w:rFonts w:ascii="Consolas" w:hAnsi="Consolas" w:cs="Consolas"/>
+          <w:color w:val="000000"/>
+          <w:sz w:val="19"/>
+          <w:szCs w:val="19"/>
+        </w:rPr>
+        <w:t xml:space="preserve"> </w:t>
+      </w:r>
+      <w:r>
+        <w:rPr>
+          <w:rFonts w:ascii="Consolas" w:hAnsi="Consolas" w:cs="Consolas"/>
+          <w:color w:val="FF0000"/>
+          <w:sz w:val="19"/>
+          <w:szCs w:val="19"/>
+        </w:rPr>
+        <w:t>'2022-12-16'</w:t>
+      </w:r>
+      <w:r>
+        <w:rPr>
+          <w:rFonts w:ascii="Consolas" w:hAnsi="Consolas" w:cs="Consolas"/>
+          <w:color w:val="808080"/>
+          <w:sz w:val="19"/>
+          <w:szCs w:val="19"/>
+        </w:rPr>
+        <w:t>,</w:t>
+      </w:r>
+      <w:r>
+        <w:rPr>
+          <w:rFonts w:ascii="Consolas" w:hAnsi="Consolas" w:cs="Consolas"/>
+          <w:color w:val="000000"/>
+          <w:sz w:val="19"/>
+          <w:szCs w:val="19"/>
+        </w:rPr>
+        <w:t xml:space="preserve"> 1</w:t>
+      </w:r>
+    </w:p>
+    <w:p>
+      <w:pPr>
+        <w:jc w:val="both"/>
+      </w:pPr>
+      <w:r>
+        <w:drawing>
+          <wp:inline distT="0" distB="0" distL="0" distR="0" wp14:anchorId="483B35B8" wp14:editId="2288ADFC">
+            <wp:extent cx="1771897" cy="1019317"/>
+            <wp:effectExtent l="0" t="0" r="0" b="9525"/>
+            <wp:docPr id="3" name="Picture 3" descr="Graphical user interface, table&#10;&#10;Description automatically generated with medium confidence"/>
+            <wp:cNvGraphicFramePr>
+              <a:graphicFrameLocks xmlns:a="http://schemas.openxmlformats.org/drawingml/2006/main" noChangeAspect="1"/>
+            </wp:cNvGraphicFramePr>
+            <a:graphic xmlns:a="http://schemas.openxmlformats.org/drawingml/2006/main">
+              <a:graphicData uri="http://schemas.openxmlformats.org/drawingml/2006/picture">
+                <pic:pic xmlns:pic="http://schemas.openxmlformats.org/drawingml/2006/picture">
+                  <pic:nvPicPr>
+                    <pic:cNvPr id="3" name="Picture 3" descr="Graphical user interface, table&#10;&#10;Description automatically generated with medium confidence"/>
+                    <pic:cNvPicPr/>
+                  </pic:nvPicPr>
+                  <pic:blipFill>
+                    <a:blip r:embed="rId9"/>
+                    <a:stretch>
+                      <a:fillRect/>
+                    </a:stretch>
+                  </pic:blipFill>
+                  <pic:spPr>
+                    <a:xfrm>
+                      <a:off x="0" y="0"/>
+                      <a:ext cx="1771897" cy="1019317"/>
+                    </a:xfrm>
+                    <a:prstGeom prst="rect">
+                      <a:avLst/>
+                    </a:prstGeom>
+                  </pic:spPr>
+                </pic:pic>
+              </a:graphicData>
+            </a:graphic>
+          </wp:inline>
+        </w:drawing>
+      </w:r>
+    </w:p>
+    <w:p>
+      <w:pPr>
         <w:pStyle w:val="ListParagraph"/>
         <w:numPr>
           <w:ilvl w:val="0"/>
@@ -558,6 +1236,254 @@
     </w:p>
     <w:p>
       <w:pPr>
+        <w:jc w:val="both"/>
+      </w:pPr>
+      <w:r>
+        <w:t xml:space="preserve">Do tego służy procedura </w:t>
+      </w:r>
+      <w:proofErr w:type="spellStart"/>
+      <w:r>
+        <w:t>SumOfAllInactiveMinutes</w:t>
+      </w:r>
+      <w:proofErr w:type="spellEnd"/>
+      <w:r>
+        <w:t xml:space="preserve">, która przyjmuje </w:t>
+      </w:r>
+      <w:proofErr w:type="spellStart"/>
+      <w:r>
+        <w:t>parametery</w:t>
+      </w:r>
+      <w:proofErr w:type="spellEnd"/>
+      <w:r>
+        <w:t xml:space="preserve"> data od i data do, a następnie w kursorze przechodzi po wszystkich urządzeniach i wykorzystuje analogiczną procedurę (wersja druga z returnem, a nie z </w:t>
+      </w:r>
+      <w:proofErr w:type="spellStart"/>
+      <w:r>
+        <w:t>selectem</w:t>
+      </w:r>
+      <w:proofErr w:type="spellEnd"/>
+      <w:r>
+        <w:t xml:space="preserve"> bezpośrednim) do powyższej tyle, że sumuje wyniki z poszczególnych </w:t>
+      </w:r>
+    </w:p>
+    <w:p>
+      <w:pPr>
+        <w:jc w:val="both"/>
+      </w:pPr>
+      <w:r>
+        <w:t xml:space="preserve">Przykład </w:t>
+      </w:r>
+      <w:r>
+        <w:t>wykorzystania</w:t>
+      </w:r>
+    </w:p>
+    <w:p>
+      <w:pPr>
+        <w:autoSpaceDE w:val="0"/>
+        <w:autoSpaceDN w:val="0"/>
+        <w:adjustRightInd w:val="0"/>
+        <w:spacing w:after="0" w:line="240" w:lineRule="auto"/>
+        <w:rPr>
+          <w:rFonts w:ascii="Consolas" w:hAnsi="Consolas" w:cs="Consolas"/>
+          <w:color w:val="FF0000"/>
+          <w:sz w:val="19"/>
+          <w:szCs w:val="19"/>
+          <w:lang w:val="en-US"/>
+        </w:rPr>
+      </w:pPr>
+      <w:r>
+        <w:rPr>
+          <w:rFonts w:ascii="Consolas" w:hAnsi="Consolas" w:cs="Consolas"/>
+          <w:color w:val="0000FF"/>
+          <w:sz w:val="19"/>
+          <w:szCs w:val="19"/>
+          <w:lang w:val="en-US"/>
+        </w:rPr>
+        <w:t>exec</w:t>
+      </w:r>
+      <w:r>
+        <w:rPr>
+          <w:rFonts w:ascii="Consolas" w:hAnsi="Consolas" w:cs="Consolas"/>
+          <w:color w:val="000000"/>
+          <w:sz w:val="19"/>
+          <w:szCs w:val="19"/>
+          <w:lang w:val="en-US"/>
+        </w:rPr>
+        <w:t xml:space="preserve"> </w:t>
+      </w:r>
+      <w:proofErr w:type="spellStart"/>
+      <w:r>
+        <w:rPr>
+          <w:rFonts w:ascii="Consolas" w:hAnsi="Consolas" w:cs="Consolas"/>
+          <w:color w:val="000000"/>
+          <w:sz w:val="19"/>
+          <w:szCs w:val="19"/>
+          <w:lang w:val="en-US"/>
+        </w:rPr>
+        <w:t>zadanie</w:t>
+      </w:r>
+      <w:r>
+        <w:rPr>
+          <w:rFonts w:ascii="Consolas" w:hAnsi="Consolas" w:cs="Consolas"/>
+          <w:color w:val="808080"/>
+          <w:sz w:val="19"/>
+          <w:szCs w:val="19"/>
+          <w:lang w:val="en-US"/>
+        </w:rPr>
+        <w:t>.</w:t>
+      </w:r>
+      <w:r>
+        <w:rPr>
+          <w:rFonts w:ascii="Consolas" w:hAnsi="Consolas" w:cs="Consolas"/>
+          <w:color w:val="000000"/>
+          <w:sz w:val="19"/>
+          <w:szCs w:val="19"/>
+          <w:lang w:val="en-US"/>
+        </w:rPr>
+        <w:t>dbo</w:t>
+      </w:r>
+      <w:r>
+        <w:rPr>
+          <w:rFonts w:ascii="Consolas" w:hAnsi="Consolas" w:cs="Consolas"/>
+          <w:color w:val="808080"/>
+          <w:sz w:val="19"/>
+          <w:szCs w:val="19"/>
+          <w:lang w:val="en-US"/>
+        </w:rPr>
+        <w:t>.</w:t>
+      </w:r>
+      <w:r>
+        <w:rPr>
+          <w:rFonts w:ascii="Consolas" w:hAnsi="Consolas" w:cs="Consolas"/>
+          <w:color w:val="000000"/>
+          <w:sz w:val="19"/>
+          <w:szCs w:val="19"/>
+          <w:lang w:val="en-US"/>
+        </w:rPr>
+        <w:t>SumOfAllInactiveMinutes</w:t>
+      </w:r>
+      <w:proofErr w:type="spellEnd"/>
+      <w:r>
+        <w:rPr>
+          <w:rFonts w:ascii="Consolas" w:hAnsi="Consolas" w:cs="Consolas"/>
+          <w:color w:val="0000FF"/>
+          <w:sz w:val="19"/>
+          <w:szCs w:val="19"/>
+          <w:lang w:val="en-US"/>
+        </w:rPr>
+        <w:t xml:space="preserve"> </w:t>
+      </w:r>
+      <w:r>
+        <w:rPr>
+          <w:rFonts w:ascii="Consolas" w:hAnsi="Consolas" w:cs="Consolas"/>
+          <w:color w:val="FF0000"/>
+          <w:sz w:val="19"/>
+          <w:szCs w:val="19"/>
+          <w:lang w:val="en-US"/>
+        </w:rPr>
+        <w:t>'2022-12-07'</w:t>
+      </w:r>
+      <w:r>
+        <w:rPr>
+          <w:rFonts w:ascii="Consolas" w:hAnsi="Consolas" w:cs="Consolas"/>
+          <w:color w:val="808080"/>
+          <w:sz w:val="19"/>
+          <w:szCs w:val="19"/>
+          <w:lang w:val="en-US"/>
+        </w:rPr>
+        <w:t>,</w:t>
+      </w:r>
+      <w:r>
+        <w:rPr>
+          <w:rFonts w:ascii="Consolas" w:hAnsi="Consolas" w:cs="Consolas"/>
+          <w:color w:val="000000"/>
+          <w:sz w:val="19"/>
+          <w:szCs w:val="19"/>
+          <w:lang w:val="en-US"/>
+        </w:rPr>
+        <w:t xml:space="preserve"> </w:t>
+      </w:r>
+      <w:r>
+        <w:rPr>
+          <w:rFonts w:ascii="Consolas" w:hAnsi="Consolas" w:cs="Consolas"/>
+          <w:color w:val="FF0000"/>
+          <w:sz w:val="19"/>
+          <w:szCs w:val="19"/>
+          <w:lang w:val="en-US"/>
+        </w:rPr>
+        <w:t>'2022-12-16'</w:t>
+      </w:r>
+    </w:p>
+    <w:p>
+      <w:pPr>
+        <w:autoSpaceDE w:val="0"/>
+        <w:autoSpaceDN w:val="0"/>
+        <w:adjustRightInd w:val="0"/>
+        <w:spacing w:after="0" w:line="240" w:lineRule="auto"/>
+        <w:rPr>
+          <w:rFonts w:ascii="Consolas" w:hAnsi="Consolas" w:cs="Consolas"/>
+          <w:color w:val="000000"/>
+          <w:sz w:val="19"/>
+          <w:szCs w:val="19"/>
+          <w:lang w:val="en-US"/>
+        </w:rPr>
+      </w:pPr>
+      <w:r>
+        <w:rPr>
+          <w:rFonts w:ascii="Consolas" w:hAnsi="Consolas" w:cs="Consolas"/>
+          <w:color w:val="000000"/>
+          <w:sz w:val="19"/>
+          <w:szCs w:val="19"/>
+          <w:lang w:val="en-US"/>
+        </w:rPr>
+        <w:lastRenderedPageBreak/>
+        <w:drawing>
+          <wp:inline distT="0" distB="0" distL="0" distR="0" wp14:anchorId="46F9D1B1" wp14:editId="78EE3E60">
+            <wp:extent cx="2476846" cy="1514686"/>
+            <wp:effectExtent l="0" t="0" r="0" b="0"/>
+            <wp:docPr id="4" name="Picture 4" descr="Graphical user interface, text, application&#10;&#10;Description automatically generated"/>
+            <wp:cNvGraphicFramePr>
+              <a:graphicFrameLocks xmlns:a="http://schemas.openxmlformats.org/drawingml/2006/main" noChangeAspect="1"/>
+            </wp:cNvGraphicFramePr>
+            <a:graphic xmlns:a="http://schemas.openxmlformats.org/drawingml/2006/main">
+              <a:graphicData uri="http://schemas.openxmlformats.org/drawingml/2006/picture">
+                <pic:pic xmlns:pic="http://schemas.openxmlformats.org/drawingml/2006/picture">
+                  <pic:nvPicPr>
+                    <pic:cNvPr id="4" name="Picture 4" descr="Graphical user interface, text, application&#10;&#10;Description automatically generated"/>
+                    <pic:cNvPicPr/>
+                  </pic:nvPicPr>
+                  <pic:blipFill>
+                    <a:blip r:embed="rId10"/>
+                    <a:stretch>
+                      <a:fillRect/>
+                    </a:stretch>
+                  </pic:blipFill>
+                  <pic:spPr>
+                    <a:xfrm>
+                      <a:off x="0" y="0"/>
+                      <a:ext cx="2476846" cy="1514686"/>
+                    </a:xfrm>
+                    <a:prstGeom prst="rect">
+                      <a:avLst/>
+                    </a:prstGeom>
+                  </pic:spPr>
+                </pic:pic>
+              </a:graphicData>
+            </a:graphic>
+          </wp:inline>
+        </w:drawing>
+      </w:r>
+    </w:p>
+    <w:p>
+      <w:pPr>
+        <w:jc w:val="both"/>
+        <w:rPr>
+          <w:lang w:val="en-US"/>
+        </w:rPr>
+      </w:pPr>
+    </w:p>
+    <w:p>
+      <w:pPr>
         <w:pStyle w:val="ListParagraph"/>
         <w:numPr>
           <w:ilvl w:val="0"/>
@@ -571,6 +1497,286 @@
     </w:p>
     <w:p>
       <w:pPr>
+        <w:jc w:val="both"/>
+      </w:pPr>
+      <w:r>
+        <w:t xml:space="preserve">Do tego zadania służy funkcja o nazwie </w:t>
+      </w:r>
+      <w:proofErr w:type="spellStart"/>
+      <w:r>
+        <w:t>unit_with_most_defects</w:t>
+      </w:r>
+      <w:proofErr w:type="spellEnd"/>
+      <w:r>
+        <w:t>. Zwraca identyfikator oddziału dla, którego pomiędzy podanymi datami zarejestrowano największą liczbę usterek</w:t>
+      </w:r>
+    </w:p>
+    <w:p>
+      <w:pPr>
+        <w:jc w:val="both"/>
+      </w:pPr>
+      <w:r>
+        <w:t>Przykład wywołania:</w:t>
+      </w:r>
+    </w:p>
+    <w:p>
+      <w:pPr>
+        <w:jc w:val="both"/>
+        <w:rPr>
+          <w:rFonts w:ascii="Consolas" w:hAnsi="Consolas" w:cs="Consolas"/>
+          <w:color w:val="000000"/>
+          <w:sz w:val="19"/>
+          <w:szCs w:val="19"/>
+          <w:lang w:val="en-US"/>
+        </w:rPr>
+      </w:pPr>
+      <w:r>
+        <w:rPr>
+          <w:rFonts w:ascii="Consolas" w:hAnsi="Consolas" w:cs="Consolas"/>
+          <w:color w:val="0000FF"/>
+          <w:sz w:val="19"/>
+          <w:szCs w:val="19"/>
+          <w:lang w:val="en-US"/>
+        </w:rPr>
+        <w:t>SELECT</w:t>
+      </w:r>
+      <w:r>
+        <w:rPr>
+          <w:rFonts w:ascii="Consolas" w:hAnsi="Consolas" w:cs="Consolas"/>
+          <w:color w:val="000000"/>
+          <w:sz w:val="19"/>
+          <w:szCs w:val="19"/>
+          <w:lang w:val="en-US"/>
+        </w:rPr>
+        <w:t xml:space="preserve"> </w:t>
+      </w:r>
+      <w:proofErr w:type="spellStart"/>
+      <w:r>
+        <w:rPr>
+          <w:rFonts w:ascii="Consolas" w:hAnsi="Consolas" w:cs="Consolas"/>
+          <w:color w:val="000000"/>
+          <w:sz w:val="19"/>
+          <w:szCs w:val="19"/>
+          <w:lang w:val="en-US"/>
+        </w:rPr>
+        <w:t>zadanie</w:t>
+      </w:r>
+      <w:r>
+        <w:rPr>
+          <w:rFonts w:ascii="Consolas" w:hAnsi="Consolas" w:cs="Consolas"/>
+          <w:color w:val="808080"/>
+          <w:sz w:val="19"/>
+          <w:szCs w:val="19"/>
+          <w:lang w:val="en-US"/>
+        </w:rPr>
+        <w:t>.</w:t>
+      </w:r>
+      <w:r>
+        <w:rPr>
+          <w:rFonts w:ascii="Consolas" w:hAnsi="Consolas" w:cs="Consolas"/>
+          <w:color w:val="000000"/>
+          <w:sz w:val="19"/>
+          <w:szCs w:val="19"/>
+          <w:lang w:val="en-US"/>
+        </w:rPr>
+        <w:t>dbo</w:t>
+      </w:r>
+      <w:proofErr w:type="spellEnd"/>
+      <w:r>
+        <w:rPr>
+          <w:rFonts w:ascii="Consolas" w:hAnsi="Consolas" w:cs="Consolas"/>
+          <w:color w:val="808080"/>
+          <w:sz w:val="19"/>
+          <w:szCs w:val="19"/>
+          <w:lang w:val="en-US"/>
+        </w:rPr>
+        <w:t>.</w:t>
+      </w:r>
+      <w:r>
+        <w:rPr>
+          <w:rFonts w:ascii="Consolas" w:hAnsi="Consolas" w:cs="Consolas"/>
+          <w:color w:val="000000"/>
+          <w:sz w:val="19"/>
+          <w:szCs w:val="19"/>
+          <w:lang w:val="en-US"/>
+        </w:rPr>
+        <w:t>[</w:t>
+      </w:r>
+      <w:proofErr w:type="spellStart"/>
+      <w:r>
+        <w:rPr>
+          <w:rFonts w:ascii="Consolas" w:hAnsi="Consolas" w:cs="Consolas"/>
+          <w:color w:val="000000"/>
+          <w:sz w:val="19"/>
+          <w:szCs w:val="19"/>
+          <w:lang w:val="en-US"/>
+        </w:rPr>
+        <w:t>unit_with_most_defects</w:t>
+      </w:r>
+      <w:proofErr w:type="spellEnd"/>
+      <w:r>
+        <w:rPr>
+          <w:rFonts w:ascii="Consolas" w:hAnsi="Consolas" w:cs="Consolas"/>
+          <w:color w:val="000000"/>
+          <w:sz w:val="19"/>
+          <w:szCs w:val="19"/>
+          <w:lang w:val="en-US"/>
+        </w:rPr>
+        <w:t>]</w:t>
+      </w:r>
+      <w:r>
+        <w:rPr>
+          <w:rFonts w:ascii="Consolas" w:hAnsi="Consolas" w:cs="Consolas"/>
+          <w:color w:val="0000FF"/>
+          <w:sz w:val="19"/>
+          <w:szCs w:val="19"/>
+          <w:lang w:val="en-US"/>
+        </w:rPr>
+        <w:t xml:space="preserve"> </w:t>
+      </w:r>
+      <w:r>
+        <w:rPr>
+          <w:rFonts w:ascii="Consolas" w:hAnsi="Consolas" w:cs="Consolas"/>
+          <w:color w:val="808080"/>
+          <w:sz w:val="19"/>
+          <w:szCs w:val="19"/>
+          <w:lang w:val="en-US"/>
+        </w:rPr>
+        <w:t>(</w:t>
+      </w:r>
+      <w:r>
+        <w:rPr>
+          <w:rFonts w:ascii="Consolas" w:hAnsi="Consolas" w:cs="Consolas"/>
+          <w:color w:val="FF0000"/>
+          <w:sz w:val="19"/>
+          <w:szCs w:val="19"/>
+          <w:lang w:val="en-US"/>
+        </w:rPr>
+        <w:t>'2022-12-10'</w:t>
+      </w:r>
+      <w:r>
+        <w:rPr>
+          <w:rFonts w:ascii="Consolas" w:hAnsi="Consolas" w:cs="Consolas"/>
+          <w:color w:val="808080"/>
+          <w:sz w:val="19"/>
+          <w:szCs w:val="19"/>
+          <w:lang w:val="en-US"/>
+        </w:rPr>
+        <w:t>,</w:t>
+      </w:r>
+      <w:r>
+        <w:rPr>
+          <w:rFonts w:ascii="Consolas" w:hAnsi="Consolas" w:cs="Consolas"/>
+          <w:color w:val="FF0000"/>
+          <w:sz w:val="19"/>
+          <w:szCs w:val="19"/>
+          <w:lang w:val="en-US"/>
+        </w:rPr>
+        <w:t>'2022-12-18'</w:t>
+      </w:r>
+      <w:r>
+        <w:rPr>
+          <w:rFonts w:ascii="Consolas" w:hAnsi="Consolas" w:cs="Consolas"/>
+          <w:color w:val="808080"/>
+          <w:sz w:val="19"/>
+          <w:szCs w:val="19"/>
+          <w:lang w:val="en-US"/>
+        </w:rPr>
+        <w:t>)</w:t>
+      </w:r>
+      <w:r>
+        <w:rPr>
+          <w:rFonts w:ascii="Consolas" w:hAnsi="Consolas" w:cs="Consolas"/>
+          <w:color w:val="000000"/>
+          <w:sz w:val="19"/>
+          <w:szCs w:val="19"/>
+          <w:lang w:val="en-US"/>
+        </w:rPr>
+        <w:t xml:space="preserve"> </w:t>
+      </w:r>
+      <w:r>
+        <w:rPr>
+          <w:rFonts w:ascii="Consolas" w:hAnsi="Consolas" w:cs="Consolas"/>
+          <w:color w:val="0000FF"/>
+          <w:sz w:val="19"/>
+          <w:szCs w:val="19"/>
+          <w:lang w:val="en-US"/>
+        </w:rPr>
+        <w:t>as</w:t>
+      </w:r>
+      <w:r>
+        <w:rPr>
+          <w:rFonts w:ascii="Consolas" w:hAnsi="Consolas" w:cs="Consolas"/>
+          <w:color w:val="000000"/>
+          <w:sz w:val="19"/>
+          <w:szCs w:val="19"/>
+          <w:lang w:val="en-US"/>
+        </w:rPr>
+        <w:t xml:space="preserve"> </w:t>
+      </w:r>
+      <w:proofErr w:type="spellStart"/>
+      <w:r>
+        <w:rPr>
+          <w:rFonts w:ascii="Consolas" w:hAnsi="Consolas" w:cs="Consolas"/>
+          <w:color w:val="000000"/>
+          <w:sz w:val="19"/>
+          <w:szCs w:val="19"/>
+          <w:lang w:val="en-US"/>
+        </w:rPr>
+        <w:t>Oddzial_id</w:t>
+      </w:r>
+      <w:proofErr w:type="spellEnd"/>
+    </w:p>
+    <w:p>
+      <w:pPr>
+        <w:jc w:val="both"/>
+        <w:rPr>
+          <w:lang w:val="en-US"/>
+        </w:rPr>
+      </w:pPr>
+      <w:r>
+        <w:rPr>
+          <w:lang w:val="en-US"/>
+        </w:rPr>
+        <w:drawing>
+          <wp:inline distT="0" distB="0" distL="0" distR="0" wp14:anchorId="15D93FF2" wp14:editId="4A76F43E">
+            <wp:extent cx="1295581" cy="1143160"/>
+            <wp:effectExtent l="0" t="0" r="0" b="0"/>
+            <wp:docPr id="5" name="Picture 5" descr="Graphical user interface, application&#10;&#10;Description automatically generated"/>
+            <wp:cNvGraphicFramePr>
+              <a:graphicFrameLocks xmlns:a="http://schemas.openxmlformats.org/drawingml/2006/main" noChangeAspect="1"/>
+            </wp:cNvGraphicFramePr>
+            <a:graphic xmlns:a="http://schemas.openxmlformats.org/drawingml/2006/main">
+              <a:graphicData uri="http://schemas.openxmlformats.org/drawingml/2006/picture">
+                <pic:pic xmlns:pic="http://schemas.openxmlformats.org/drawingml/2006/picture">
+                  <pic:nvPicPr>
+                    <pic:cNvPr id="5" name="Picture 5" descr="Graphical user interface, application&#10;&#10;Description automatically generated"/>
+                    <pic:cNvPicPr/>
+                  </pic:nvPicPr>
+                  <pic:blipFill>
+                    <a:blip r:embed="rId11"/>
+                    <a:stretch>
+                      <a:fillRect/>
+                    </a:stretch>
+                  </pic:blipFill>
+                  <pic:spPr>
+                    <a:xfrm>
+                      <a:off x="0" y="0"/>
+                      <a:ext cx="1295581" cy="1143160"/>
+                    </a:xfrm>
+                    <a:prstGeom prst="rect">
+                      <a:avLst/>
+                    </a:prstGeom>
+                  </pic:spPr>
+                </pic:pic>
+              </a:graphicData>
+            </a:graphic>
+          </wp:inline>
+        </w:drawing>
+      </w:r>
+    </w:p>
+    <w:p>
+      <w:pPr>
         <w:pStyle w:val="ListParagraph"/>
         <w:numPr>
           <w:ilvl w:val="0"/>
@@ -647,7 +1853,6 @@
         <w:jc w:val="both"/>
       </w:pPr>
       <w:r>
-        <w:lastRenderedPageBreak/>
         <w:t>Czy jest możliwe przyjęcie zgłoszenia zamówienia w danym oddziale aby było zrealizowane w ciągu 36 h roboczych.</w:t>
       </w:r>
     </w:p>
@@ -723,240 +1928,6 @@
           <w:i/>
         </w:rPr>
       </w:pPr>
-      <w:r>
-        <w:rPr>
-          <w:i/>
-        </w:rPr>
-        <w:t>Odpowiedzi:</w:t>
-      </w:r>
-    </w:p>
-    <w:p>
-      <w:pPr>
-        <w:pStyle w:val="ListParagraph"/>
-        <w:numPr>
-          <w:ilvl w:val="0"/>
-          <w:numId w:val="5"/>
-        </w:numPr>
-        <w:jc w:val="both"/>
-        <w:rPr>
-          <w:i/>
-        </w:rPr>
-      </w:pPr>
-      <w:r>
-        <w:rPr>
-          <w:i/>
-        </w:rPr>
-        <w:t>A</w:t>
-      </w:r>
-    </w:p>
-    <w:p>
-      <w:pPr>
-        <w:pStyle w:val="ListParagraph"/>
-        <w:numPr>
-          <w:ilvl w:val="0"/>
-          <w:numId w:val="5"/>
-        </w:numPr>
-        <w:jc w:val="both"/>
-        <w:rPr>
-          <w:i/>
-        </w:rPr>
-      </w:pPr>
-      <w:r>
-        <w:rPr>
-          <w:i/>
-        </w:rPr>
-        <w:t>B</w:t>
-      </w:r>
-    </w:p>
-    <w:p>
-      <w:pPr>
-        <w:pStyle w:val="ListParagraph"/>
-        <w:numPr>
-          <w:ilvl w:val="0"/>
-          <w:numId w:val="5"/>
-        </w:numPr>
-        <w:jc w:val="both"/>
-        <w:rPr>
-          <w:i/>
-        </w:rPr>
-      </w:pPr>
-      <w:r>
-        <w:rPr>
-          <w:i/>
-        </w:rPr>
-        <w:t>C</w:t>
-      </w:r>
-    </w:p>
-    <w:p>
-      <w:pPr>
-        <w:pStyle w:val="ListParagraph"/>
-        <w:numPr>
-          <w:ilvl w:val="0"/>
-          <w:numId w:val="5"/>
-        </w:numPr>
-        <w:jc w:val="both"/>
-        <w:rPr>
-          <w:i/>
-        </w:rPr>
-      </w:pPr>
-      <w:r>
-        <w:rPr>
-          <w:i/>
-        </w:rPr>
-        <w:t>D</w:t>
-      </w:r>
-    </w:p>
-    <w:p>
-      <w:pPr>
-        <w:pStyle w:val="ListParagraph"/>
-        <w:numPr>
-          <w:ilvl w:val="0"/>
-          <w:numId w:val="5"/>
-        </w:numPr>
-        <w:jc w:val="both"/>
-        <w:rPr>
-          <w:i/>
-        </w:rPr>
-      </w:pPr>
-      <w:r>
-        <w:rPr>
-          <w:i/>
-        </w:rPr>
-        <w:t>E</w:t>
-      </w:r>
-    </w:p>
-    <w:p>
-      <w:pPr>
-        <w:pStyle w:val="ListParagraph"/>
-        <w:numPr>
-          <w:ilvl w:val="0"/>
-          <w:numId w:val="5"/>
-        </w:numPr>
-        <w:jc w:val="both"/>
-        <w:rPr>
-          <w:i/>
-        </w:rPr>
-      </w:pPr>
-      <w:r>
-        <w:rPr>
-          <w:i/>
-        </w:rPr>
-        <w:t>F</w:t>
-      </w:r>
-    </w:p>
-    <w:p>
-      <w:pPr>
-        <w:pStyle w:val="ListParagraph"/>
-        <w:numPr>
-          <w:ilvl w:val="0"/>
-          <w:numId w:val="5"/>
-        </w:numPr>
-        <w:jc w:val="both"/>
-        <w:rPr>
-          <w:i/>
-        </w:rPr>
-      </w:pPr>
-      <w:r>
-        <w:rPr>
-          <w:i/>
-        </w:rPr>
-        <w:t>G</w:t>
-      </w:r>
-    </w:p>
-    <w:p>
-      <w:pPr>
-        <w:pStyle w:val="ListParagraph"/>
-        <w:numPr>
-          <w:ilvl w:val="0"/>
-          <w:numId w:val="5"/>
-        </w:numPr>
-        <w:jc w:val="both"/>
-        <w:rPr>
-          <w:i/>
-        </w:rPr>
-      </w:pPr>
-      <w:r>
-        <w:rPr>
-          <w:i/>
-        </w:rPr>
-        <w:t>H</w:t>
-      </w:r>
-    </w:p>
-    <w:p>
-      <w:pPr>
-        <w:pStyle w:val="ListParagraph"/>
-        <w:numPr>
-          <w:ilvl w:val="0"/>
-          <w:numId w:val="5"/>
-        </w:numPr>
-        <w:jc w:val="both"/>
-        <w:rPr>
-          <w:i/>
-        </w:rPr>
-      </w:pPr>
-      <w:r>
-        <w:rPr>
-          <w:i/>
-        </w:rPr>
-        <w:t>I</w:t>
-      </w:r>
-    </w:p>
-    <w:p>
-      <w:pPr>
-        <w:pStyle w:val="ListParagraph"/>
-        <w:numPr>
-          <w:ilvl w:val="0"/>
-          <w:numId w:val="5"/>
-        </w:numPr>
-        <w:jc w:val="both"/>
-        <w:rPr>
-          <w:i/>
-        </w:rPr>
-      </w:pPr>
-      <w:r>
-        <w:rPr>
-          <w:i/>
-        </w:rPr>
-        <w:t>J</w:t>
-      </w:r>
-    </w:p>
-    <w:p>
-      <w:pPr>
-        <w:pStyle w:val="ListParagraph"/>
-        <w:numPr>
-          <w:ilvl w:val="0"/>
-          <w:numId w:val="5"/>
-        </w:numPr>
-        <w:jc w:val="both"/>
-        <w:rPr>
-          <w:i/>
-        </w:rPr>
-      </w:pPr>
-      <w:r>
-        <w:rPr>
-          <w:i/>
-        </w:rPr>
-        <w:t>K</w:t>
-      </w:r>
-    </w:p>
-    <w:p>
-      <w:pPr>
-        <w:pStyle w:val="ListParagraph"/>
-        <w:numPr>
-          <w:ilvl w:val="0"/>
-          <w:numId w:val="5"/>
-        </w:numPr>
-        <w:jc w:val="both"/>
-        <w:rPr>
-          <w:i/>
-        </w:rPr>
-      </w:pPr>
-      <w:r>
-        <w:rPr>
-          <w:i/>
-        </w:rPr>
-        <w:t>L</w:t>
-      </w:r>
     </w:p>
     <w:sectPr>
       <w:pgSz w:w="11906" w:h="16838"/>
@@ -1371,109 +2342,17 @@
       </w:rPr>
     </w:lvl>
   </w:abstractNum>
-  <w:abstractNum w:abstractNumId="4" w15:restartNumberingAfterBreak="0">
-    <w:nsid w:val="7BA660F9"/>
-    <w:multiLevelType w:val="hybridMultilevel"/>
-    <w:tmpl w:val="737487B2"/>
-    <w:lvl w:ilvl="0" w:tplc="04150011">
-      <w:start w:val="1"/>
-      <w:numFmt w:val="decimal"/>
-      <w:lvlText w:val="%1)"/>
-      <w:lvlJc w:val="left"/>
-      <w:pPr>
-        <w:ind w:left="720" w:hanging="360"/>
-      </w:pPr>
-      <w:rPr>
-        <w:rFonts w:hint="default"/>
-      </w:rPr>
-    </w:lvl>
-    <w:lvl w:ilvl="1" w:tplc="04150019" w:tentative="1">
-      <w:start w:val="1"/>
-      <w:numFmt w:val="lowerLetter"/>
-      <w:lvlText w:val="%2."/>
-      <w:lvlJc w:val="left"/>
-      <w:pPr>
-        <w:ind w:left="1440" w:hanging="360"/>
-      </w:pPr>
-    </w:lvl>
-    <w:lvl w:ilvl="2" w:tplc="0415001B" w:tentative="1">
-      <w:start w:val="1"/>
-      <w:numFmt w:val="lowerRoman"/>
-      <w:lvlText w:val="%3."/>
-      <w:lvlJc w:val="right"/>
-      <w:pPr>
-        <w:ind w:left="2160" w:hanging="180"/>
-      </w:pPr>
-    </w:lvl>
-    <w:lvl w:ilvl="3" w:tplc="0415000F" w:tentative="1">
-      <w:start w:val="1"/>
-      <w:numFmt w:val="decimal"/>
-      <w:lvlText w:val="%4."/>
-      <w:lvlJc w:val="left"/>
-      <w:pPr>
-        <w:ind w:left="2880" w:hanging="360"/>
-      </w:pPr>
-    </w:lvl>
-    <w:lvl w:ilvl="4" w:tplc="04150019" w:tentative="1">
-      <w:start w:val="1"/>
-      <w:numFmt w:val="lowerLetter"/>
-      <w:lvlText w:val="%5."/>
-      <w:lvlJc w:val="left"/>
-      <w:pPr>
-        <w:ind w:left="3600" w:hanging="360"/>
-      </w:pPr>
-    </w:lvl>
-    <w:lvl w:ilvl="5" w:tplc="0415001B" w:tentative="1">
-      <w:start w:val="1"/>
-      <w:numFmt w:val="lowerRoman"/>
-      <w:lvlText w:val="%6."/>
-      <w:lvlJc w:val="right"/>
-      <w:pPr>
-        <w:ind w:left="4320" w:hanging="180"/>
-      </w:pPr>
-    </w:lvl>
-    <w:lvl w:ilvl="6" w:tplc="0415000F" w:tentative="1">
-      <w:start w:val="1"/>
-      <w:numFmt w:val="decimal"/>
-      <w:lvlText w:val="%7."/>
-      <w:lvlJc w:val="left"/>
-      <w:pPr>
-        <w:ind w:left="5040" w:hanging="360"/>
-      </w:pPr>
-    </w:lvl>
-    <w:lvl w:ilvl="7" w:tplc="04150019" w:tentative="1">
-      <w:start w:val="1"/>
-      <w:numFmt w:val="lowerLetter"/>
-      <w:lvlText w:val="%8."/>
-      <w:lvlJc w:val="left"/>
-      <w:pPr>
-        <w:ind w:left="5760" w:hanging="360"/>
-      </w:pPr>
-    </w:lvl>
-    <w:lvl w:ilvl="8" w:tplc="0415001B" w:tentative="1">
-      <w:start w:val="1"/>
-      <w:numFmt w:val="lowerRoman"/>
-      <w:lvlText w:val="%9."/>
-      <w:lvlJc w:val="right"/>
-      <w:pPr>
-        <w:ind w:left="6480" w:hanging="180"/>
-      </w:pPr>
-    </w:lvl>
-  </w:abstractNum>
-  <w:num w:numId="1" w16cid:durableId="1956209546">
+  <w:num w:numId="1" w16cid:durableId="1336111099">
     <w:abstractNumId w:val="3"/>
   </w:num>
-  <w:num w:numId="2" w16cid:durableId="1174686394">
+  <w:num w:numId="2" w16cid:durableId="816071201">
     <w:abstractNumId w:val="0"/>
   </w:num>
-  <w:num w:numId="3" w16cid:durableId="428430382">
+  <w:num w:numId="3" w16cid:durableId="1492989976">
     <w:abstractNumId w:val="1"/>
   </w:num>
-  <w:num w:numId="4" w16cid:durableId="1565330811">
+  <w:num w:numId="4" w16cid:durableId="953051253">
     <w:abstractNumId w:val="2"/>
-  </w:num>
-  <w:num w:numId="5" w16cid:durableId="101460325">
-    <w:abstractNumId w:val="4"/>
   </w:num>
 </w:numbering>
 </file>
@@ -2176,6 +3055,15 @@
 </file>
 
 <file path=customXml/item1.xml><?xml version="1.0" encoding="utf-8"?>
+<?mso-contentType ?>
+<FormTemplates xmlns="http://schemas.microsoft.com/sharepoint/v3/contenttype/forms">
+  <Display>DocumentLibraryForm</Display>
+  <Edit>DocumentLibraryForm</Edit>
+  <New>DocumentLibraryForm</New>
+</FormTemplates>
+</file>
+
+<file path=customXml/item2.xml><?xml version="1.0" encoding="utf-8"?>
 <ct:contentTypeSchema xmlns:ct="http://schemas.microsoft.com/office/2006/metadata/contentType" xmlns:ma="http://schemas.microsoft.com/office/2006/metadata/properties/metaAttributes" ct:_="" ma:_="" ma:contentTypeName="Dokument" ma:contentTypeID="0x01010068E0F949205A1B428D3AF406F642CC80" ma:contentTypeVersion="1" ma:contentTypeDescription="Utwórz nowy dokument." ma:contentTypeScope="" ma:versionID="597b8e95c826ea58d256f28678c57fc2">
   <xsd:schema xmlns:xsd="http://www.w3.org/2001/XMLSchema" xmlns:xs="http://www.w3.org/2001/XMLSchema" xmlns:p="http://schemas.microsoft.com/office/2006/metadata/properties" xmlns:ns2="dcc4002f-b700-40fb-ae0f-ffecbd2f0239" targetNamespace="http://schemas.microsoft.com/office/2006/metadata/properties" ma:root="true" ma:fieldsID="295bd3d92b13991b0239f41ff2658660" ns2:_="">
     <xsd:import namespace="dcc4002f-b700-40fb-ae0f-ffecbd2f0239"/>
@@ -2301,16 +3189,15 @@
 </ct:contentTypeSchema>
 </file>
 
-<file path=customXml/item2.xml><?xml version="1.0" encoding="utf-8"?>
-<?mso-contentType ?>
-<FormTemplates xmlns="http://schemas.microsoft.com/sharepoint/v3/contenttype/forms">
-  <Display>DocumentLibraryForm</Display>
-  <Edit>DocumentLibraryForm</Edit>
-  <New>DocumentLibraryForm</New>
-</FormTemplates>
+<file path=customXml/itemProps1.xml><?xml version="1.0" encoding="utf-8"?>
+<ds:datastoreItem xmlns:ds="http://schemas.openxmlformats.org/officeDocument/2006/customXml" ds:itemID="{09B14921-E850-49AA-8E21-1986521A2EA7}">
+  <ds:schemaRefs>
+    <ds:schemaRef ds:uri="http://schemas.microsoft.com/sharepoint/v3/contenttype/forms"/>
+  </ds:schemaRefs>
+</ds:datastoreItem>
 </file>
 
-<file path=customXml/itemProps1.xml><?xml version="1.0" encoding="utf-8"?>
+<file path=customXml/itemProps2.xml><?xml version="1.0" encoding="utf-8"?>
 <ds:datastoreItem xmlns:ds="http://schemas.openxmlformats.org/officeDocument/2006/customXml" ds:itemID="{0F841F32-6E66-4D70-8E74-9A5C56163FC6}">
   <ds:schemaRefs>
     <ds:schemaRef ds:uri="http://schemas.microsoft.com/office/2006/metadata/contentType"/>
@@ -2326,12 +3213,4 @@
     <ds:schemaRef ds:uri="http://schemas.microsoft.com/internal/obd"/>
   </ds:schemaRefs>
 </ds:datastoreItem>
-</file>
-
-<file path=customXml/itemProps2.xml><?xml version="1.0" encoding="utf-8"?>
-<ds:datastoreItem xmlns:ds="http://schemas.openxmlformats.org/officeDocument/2006/customXml" ds:itemID="{09B14921-E850-49AA-8E21-1986521A2EA7}">
-  <ds:schemaRefs>
-    <ds:schemaRef ds:uri="http://schemas.microsoft.com/sharepoint/v3/contenttype/forms"/>
-  </ds:schemaRefs>
-</ds:datastoreItem>
 </file>
</xml_diff>

<commit_message>
Question 6 and 7 correction of procedures SumOfAllInactiveMinutes.sql for correct calculation Added answers for 6 and 7 question Added new procedure Unit_with_longest_malfunctions.sql and view statuses_fraction.sql
</commit_message>
<xml_diff>
--- a/SQL/malfunction_task/Zadanie1  (1).docx
+++ b/SQL/malfunction_task/Zadanie1  (1).docx
@@ -674,31 +674,23 @@
           <w:sz w:val="19"/>
           <w:szCs w:val="19"/>
         </w:rPr>
-        <w:t xml:space="preserve"> usterka</w:t>
-      </w:r>
-      <w:r>
-        <w:rPr>
-          <w:rFonts w:ascii="Consolas" w:hAnsi="Consolas" w:cs="Consolas"/>
-          <w:color w:val="000000"/>
-          <w:sz w:val="19"/>
-          <w:szCs w:val="19"/>
-        </w:rPr>
-        <w:t>;</w:t>
-      </w:r>
-    </w:p>
-    <w:p>
-      <w:pPr>
-        <w:jc w:val="both"/>
-        <w:rPr>
-          <w:rFonts w:ascii="Consolas" w:hAnsi="Consolas" w:cs="Consolas"/>
-          <w:color w:val="000000"/>
-          <w:sz w:val="19"/>
-          <w:szCs w:val="19"/>
-        </w:rPr>
-      </w:pPr>
-      <w:r>
-        <w:rPr>
-          <w:rFonts w:ascii="Consolas" w:hAnsi="Consolas" w:cs="Consolas"/>
+        <w:t xml:space="preserve"> usterka;</w:t>
+      </w:r>
+    </w:p>
+    <w:p>
+      <w:pPr>
+        <w:jc w:val="both"/>
+        <w:rPr>
+          <w:rFonts w:ascii="Consolas" w:hAnsi="Consolas" w:cs="Consolas"/>
+          <w:color w:val="000000"/>
+          <w:sz w:val="19"/>
+          <w:szCs w:val="19"/>
+        </w:rPr>
+      </w:pPr>
+      <w:r>
+        <w:rPr>
+          <w:rFonts w:ascii="Consolas" w:hAnsi="Consolas" w:cs="Consolas"/>
+          <w:noProof/>
           <w:color w:val="000000"/>
           <w:sz w:val="19"/>
           <w:szCs w:val="19"/>
@@ -929,23 +921,17 @@
           <w:sz w:val="19"/>
           <w:szCs w:val="19"/>
         </w:rPr>
-        <w:t xml:space="preserve"> usterka</w:t>
-      </w:r>
-      <w:r>
-        <w:rPr>
-          <w:rFonts w:ascii="Consolas" w:hAnsi="Consolas" w:cs="Consolas"/>
-          <w:color w:val="000000"/>
-          <w:sz w:val="19"/>
-          <w:szCs w:val="19"/>
-        </w:rPr>
-        <w:t>;</w:t>
-      </w:r>
-    </w:p>
-    <w:p>
-      <w:pPr>
-        <w:jc w:val="both"/>
-      </w:pPr>
-      <w:r>
+        <w:t xml:space="preserve"> usterka;</w:t>
+      </w:r>
+    </w:p>
+    <w:p>
+      <w:pPr>
+        <w:jc w:val="both"/>
+      </w:pPr>
+      <w:r>
+        <w:rPr>
+          <w:noProof/>
+        </w:rPr>
         <w:drawing>
           <wp:inline distT="0" distB="0" distL="0" distR="0" wp14:anchorId="1317ECCF" wp14:editId="5905C697">
             <wp:extent cx="5760720" cy="1283335"/>
@@ -1184,6 +1170,9 @@
         <w:jc w:val="both"/>
       </w:pPr>
       <w:r>
+        <w:rPr>
+          <w:noProof/>
+        </w:rPr>
         <w:drawing>
           <wp:inline distT="0" distB="0" distL="0" distR="0" wp14:anchorId="483B35B8" wp14:editId="2288ADFC">
             <wp:extent cx="1771897" cy="1019317"/>
@@ -1288,26 +1277,25 @@
           <w:color w:val="FF0000"/>
           <w:sz w:val="19"/>
           <w:szCs w:val="19"/>
-          <w:lang w:val="en-US"/>
-        </w:rPr>
-      </w:pPr>
+        </w:rPr>
+      </w:pPr>
+      <w:proofErr w:type="spellStart"/>
       <w:r>
         <w:rPr>
           <w:rFonts w:ascii="Consolas" w:hAnsi="Consolas" w:cs="Consolas"/>
           <w:color w:val="0000FF"/>
           <w:sz w:val="19"/>
           <w:szCs w:val="19"/>
-          <w:lang w:val="en-US"/>
         </w:rPr>
         <w:t>exec</w:t>
       </w:r>
-      <w:r>
-        <w:rPr>
-          <w:rFonts w:ascii="Consolas" w:hAnsi="Consolas" w:cs="Consolas"/>
-          <w:color w:val="000000"/>
-          <w:sz w:val="19"/>
-          <w:szCs w:val="19"/>
-          <w:lang w:val="en-US"/>
+      <w:proofErr w:type="spellEnd"/>
+      <w:r>
+        <w:rPr>
+          <w:rFonts w:ascii="Consolas" w:hAnsi="Consolas" w:cs="Consolas"/>
+          <w:color w:val="000000"/>
+          <w:sz w:val="19"/>
+          <w:szCs w:val="19"/>
         </w:rPr>
         <w:t xml:space="preserve"> </w:t>
       </w:r>
@@ -1318,7 +1306,6 @@
           <w:color w:val="000000"/>
           <w:sz w:val="19"/>
           <w:szCs w:val="19"/>
-          <w:lang w:val="en-US"/>
         </w:rPr>
         <w:t>zadanie</w:t>
       </w:r>
@@ -1328,7 +1315,6 @@
           <w:color w:val="808080"/>
           <w:sz w:val="19"/>
           <w:szCs w:val="19"/>
-          <w:lang w:val="en-US"/>
         </w:rPr>
         <w:t>.</w:t>
       </w:r>
@@ -1338,7 +1324,6 @@
           <w:color w:val="000000"/>
           <w:sz w:val="19"/>
           <w:szCs w:val="19"/>
-          <w:lang w:val="en-US"/>
         </w:rPr>
         <w:t>dbo</w:t>
       </w:r>
@@ -1348,7 +1333,6 @@
           <w:color w:val="808080"/>
           <w:sz w:val="19"/>
           <w:szCs w:val="19"/>
-          <w:lang w:val="en-US"/>
         </w:rPr>
         <w:t>.</w:t>
       </w:r>
@@ -1358,7 +1342,6 @@
           <w:color w:val="000000"/>
           <w:sz w:val="19"/>
           <w:szCs w:val="19"/>
-          <w:lang w:val="en-US"/>
         </w:rPr>
         <w:t>SumOfAllInactiveMinutes</w:t>
       </w:r>
@@ -1369,7 +1352,6 @@
           <w:color w:val="0000FF"/>
           <w:sz w:val="19"/>
           <w:szCs w:val="19"/>
-          <w:lang w:val="en-US"/>
         </w:rPr>
         <w:t xml:space="preserve"> </w:t>
       </w:r>
@@ -1379,7 +1361,6 @@
           <w:color w:val="FF0000"/>
           <w:sz w:val="19"/>
           <w:szCs w:val="19"/>
-          <w:lang w:val="en-US"/>
         </w:rPr>
         <w:t>'2022-12-07'</w:t>
       </w:r>
@@ -1389,7 +1370,6 @@
           <w:color w:val="808080"/>
           <w:sz w:val="19"/>
           <w:szCs w:val="19"/>
-          <w:lang w:val="en-US"/>
         </w:rPr>
         <w:t>,</w:t>
       </w:r>
@@ -1399,7 +1379,6 @@
           <w:color w:val="000000"/>
           <w:sz w:val="19"/>
           <w:szCs w:val="19"/>
-          <w:lang w:val="en-US"/>
         </w:rPr>
         <w:t xml:space="preserve"> </w:t>
       </w:r>
@@ -1409,7 +1388,6 @@
           <w:color w:val="FF0000"/>
           <w:sz w:val="19"/>
           <w:szCs w:val="19"/>
-          <w:lang w:val="en-US"/>
         </w:rPr>
         <w:t>'2022-12-16'</w:t>
       </w:r>
@@ -1431,6 +1409,7 @@
       <w:r>
         <w:rPr>
           <w:rFonts w:ascii="Consolas" w:hAnsi="Consolas" w:cs="Consolas"/>
+          <w:noProof/>
           <w:color w:val="000000"/>
           <w:sz w:val="19"/>
           <w:szCs w:val="19"/>
@@ -1736,6 +1715,7 @@
       </w:pPr>
       <w:r>
         <w:rPr>
+          <w:noProof/>
           <w:lang w:val="en-US"/>
         </w:rPr>
         <w:drawing>
@@ -1790,6 +1770,220 @@
     </w:p>
     <w:p>
       <w:pPr>
+        <w:jc w:val="both"/>
+      </w:pPr>
+      <w:r>
+        <w:t xml:space="preserve">Do tego służy procedura o nazwie </w:t>
+      </w:r>
+      <w:proofErr w:type="spellStart"/>
+      <w:r>
+        <w:t>Unit_with_longest_malfunctions</w:t>
+      </w:r>
+      <w:proofErr w:type="spellEnd"/>
+      <w:r>
+        <w:t xml:space="preserve">, przyjmująca parametr dat od do oraz </w:t>
+      </w:r>
+      <w:proofErr w:type="spellStart"/>
+      <w:r>
+        <w:t>zwracajaca</w:t>
+      </w:r>
+      <w:proofErr w:type="spellEnd"/>
+      <w:r>
+        <w:t xml:space="preserve"> id oddziału, którego urządzenia w zdefiniowanym terminie nie działały najdłużej.</w:t>
+      </w:r>
+    </w:p>
+    <w:p>
+      <w:pPr>
+        <w:jc w:val="both"/>
+      </w:pPr>
+      <w:r>
+        <w:t>Przykład wykonania:</w:t>
+      </w:r>
+    </w:p>
+    <w:p>
+      <w:pPr>
+        <w:jc w:val="both"/>
+        <w:rPr>
+          <w:rFonts w:ascii="Consolas" w:hAnsi="Consolas" w:cs="Consolas"/>
+          <w:color w:val="FF0000"/>
+          <w:sz w:val="19"/>
+          <w:szCs w:val="19"/>
+          <w:lang w:val="en-US"/>
+        </w:rPr>
+      </w:pPr>
+      <w:r>
+        <w:rPr>
+          <w:rFonts w:ascii="Consolas" w:hAnsi="Consolas" w:cs="Consolas"/>
+          <w:color w:val="0000FF"/>
+          <w:sz w:val="19"/>
+          <w:szCs w:val="19"/>
+          <w:lang w:val="en-US"/>
+        </w:rPr>
+        <w:t>exec</w:t>
+      </w:r>
+      <w:r>
+        <w:rPr>
+          <w:rFonts w:ascii="Consolas" w:hAnsi="Consolas" w:cs="Consolas"/>
+          <w:color w:val="000000"/>
+          <w:sz w:val="19"/>
+          <w:szCs w:val="19"/>
+          <w:lang w:val="en-US"/>
+        </w:rPr>
+        <w:t xml:space="preserve"> </w:t>
+      </w:r>
+      <w:proofErr w:type="spellStart"/>
+      <w:r>
+        <w:rPr>
+          <w:rFonts w:ascii="Consolas" w:hAnsi="Consolas" w:cs="Consolas"/>
+          <w:color w:val="000000"/>
+          <w:sz w:val="19"/>
+          <w:szCs w:val="19"/>
+          <w:lang w:val="en-US"/>
+        </w:rPr>
+        <w:t>zadanie</w:t>
+      </w:r>
+      <w:r>
+        <w:rPr>
+          <w:rFonts w:ascii="Consolas" w:hAnsi="Consolas" w:cs="Consolas"/>
+          <w:color w:val="808080"/>
+          <w:sz w:val="19"/>
+          <w:szCs w:val="19"/>
+          <w:lang w:val="en-US"/>
+        </w:rPr>
+        <w:t>.</w:t>
+      </w:r>
+      <w:r>
+        <w:rPr>
+          <w:rFonts w:ascii="Consolas" w:hAnsi="Consolas" w:cs="Consolas"/>
+          <w:color w:val="000000"/>
+          <w:sz w:val="19"/>
+          <w:szCs w:val="19"/>
+          <w:lang w:val="en-US"/>
+        </w:rPr>
+        <w:t>dbo</w:t>
+      </w:r>
+      <w:r>
+        <w:rPr>
+          <w:rFonts w:ascii="Consolas" w:hAnsi="Consolas" w:cs="Consolas"/>
+          <w:color w:val="808080"/>
+          <w:sz w:val="19"/>
+          <w:szCs w:val="19"/>
+          <w:lang w:val="en-US"/>
+        </w:rPr>
+        <w:t>.</w:t>
+      </w:r>
+      <w:r>
+        <w:rPr>
+          <w:rFonts w:ascii="Consolas" w:hAnsi="Consolas" w:cs="Consolas"/>
+          <w:color w:val="000000"/>
+          <w:sz w:val="19"/>
+          <w:szCs w:val="19"/>
+          <w:lang w:val="en-US"/>
+        </w:rPr>
+        <w:t>Unit_with_longest_malfunctions</w:t>
+      </w:r>
+      <w:proofErr w:type="spellEnd"/>
+      <w:r>
+        <w:rPr>
+          <w:rFonts w:ascii="Consolas" w:hAnsi="Consolas" w:cs="Consolas"/>
+          <w:color w:val="0000FF"/>
+          <w:sz w:val="19"/>
+          <w:szCs w:val="19"/>
+          <w:lang w:val="en-US"/>
+        </w:rPr>
+        <w:t xml:space="preserve"> </w:t>
+      </w:r>
+      <w:r>
+        <w:rPr>
+          <w:rFonts w:ascii="Consolas" w:hAnsi="Consolas" w:cs="Consolas"/>
+          <w:color w:val="FF0000"/>
+          <w:sz w:val="19"/>
+          <w:szCs w:val="19"/>
+          <w:lang w:val="en-US"/>
+        </w:rPr>
+        <w:t>'2022-12-07'</w:t>
+      </w:r>
+      <w:r>
+        <w:rPr>
+          <w:rFonts w:ascii="Consolas" w:hAnsi="Consolas" w:cs="Consolas"/>
+          <w:color w:val="808080"/>
+          <w:sz w:val="19"/>
+          <w:szCs w:val="19"/>
+          <w:lang w:val="en-US"/>
+        </w:rPr>
+        <w:t>,</w:t>
+      </w:r>
+      <w:r>
+        <w:rPr>
+          <w:rFonts w:ascii="Consolas" w:hAnsi="Consolas" w:cs="Consolas"/>
+          <w:color w:val="000000"/>
+          <w:sz w:val="19"/>
+          <w:szCs w:val="19"/>
+          <w:lang w:val="en-US"/>
+        </w:rPr>
+        <w:t xml:space="preserve"> </w:t>
+      </w:r>
+      <w:r>
+        <w:rPr>
+          <w:rFonts w:ascii="Consolas" w:hAnsi="Consolas" w:cs="Consolas"/>
+          <w:color w:val="FF0000"/>
+          <w:sz w:val="19"/>
+          <w:szCs w:val="19"/>
+          <w:lang w:val="en-US"/>
+        </w:rPr>
+        <w:t>'2022-12-16'</w:t>
+      </w:r>
+    </w:p>
+    <w:p>
+      <w:pPr>
+        <w:jc w:val="both"/>
+        <w:rPr>
+          <w:lang w:val="en-US"/>
+        </w:rPr>
+      </w:pPr>
+      <w:r>
+        <w:rPr>
+          <w:lang w:val="en-US"/>
+        </w:rPr>
+        <w:drawing>
+          <wp:inline distT="0" distB="0" distL="0" distR="0" wp14:anchorId="308B0F01" wp14:editId="61CB6A06">
+            <wp:extent cx="2010056" cy="943107"/>
+            <wp:effectExtent l="0" t="0" r="9525" b="9525"/>
+            <wp:docPr id="6" name="Picture 6" descr="Graphical user interface, application&#10;&#10;Description automatically generated"/>
+            <wp:cNvGraphicFramePr>
+              <a:graphicFrameLocks xmlns:a="http://schemas.openxmlformats.org/drawingml/2006/main" noChangeAspect="1"/>
+            </wp:cNvGraphicFramePr>
+            <a:graphic xmlns:a="http://schemas.openxmlformats.org/drawingml/2006/main">
+              <a:graphicData uri="http://schemas.openxmlformats.org/drawingml/2006/picture">
+                <pic:pic xmlns:pic="http://schemas.openxmlformats.org/drawingml/2006/picture">
+                  <pic:nvPicPr>
+                    <pic:cNvPr id="6" name="Picture 6" descr="Graphical user interface, application&#10;&#10;Description automatically generated"/>
+                    <pic:cNvPicPr/>
+                  </pic:nvPicPr>
+                  <pic:blipFill>
+                    <a:blip r:embed="rId12"/>
+                    <a:stretch>
+                      <a:fillRect/>
+                    </a:stretch>
+                  </pic:blipFill>
+                  <pic:spPr>
+                    <a:xfrm>
+                      <a:off x="0" y="0"/>
+                      <a:ext cx="2010056" cy="943107"/>
+                    </a:xfrm>
+                    <a:prstGeom prst="rect">
+                      <a:avLst/>
+                    </a:prstGeom>
+                  </pic:spPr>
+                </pic:pic>
+              </a:graphicData>
+            </a:graphic>
+          </wp:inline>
+        </w:drawing>
+      </w:r>
+    </w:p>
+    <w:p>
+      <w:pPr>
         <w:pStyle w:val="ListParagraph"/>
         <w:numPr>
           <w:ilvl w:val="0"/>
@@ -1803,6 +1997,254 @@
     </w:p>
     <w:p>
       <w:pPr>
+        <w:jc w:val="both"/>
+      </w:pPr>
+      <w:r>
+        <w:t xml:space="preserve">Służy do tego widok o nazwie </w:t>
+      </w:r>
+      <w:proofErr w:type="spellStart"/>
+      <w:r>
+        <w:t>statuses_fraction</w:t>
+      </w:r>
+      <w:proofErr w:type="spellEnd"/>
+      <w:r>
+        <w:t xml:space="preserve">. Zwraca on </w:t>
+      </w:r>
+      <w:proofErr w:type="spellStart"/>
+      <w:r>
+        <w:t>pivot</w:t>
+      </w:r>
+      <w:proofErr w:type="spellEnd"/>
+      <w:r>
+        <w:t xml:space="preserve"> z listą statusów i frakcją urządzeń, które są w danym statusie (wartości 0-1)</w:t>
+      </w:r>
+    </w:p>
+    <w:p>
+      <w:pPr>
+        <w:jc w:val="both"/>
+      </w:pPr>
+      <w:r>
+        <w:t>Przykład wykonania:</w:t>
+      </w:r>
+    </w:p>
+    <w:p>
+      <w:pPr>
+        <w:jc w:val="both"/>
+        <w:rPr>
+          <w:rFonts w:ascii="Consolas" w:hAnsi="Consolas" w:cs="Consolas"/>
+          <w:color w:val="000000"/>
+          <w:sz w:val="19"/>
+          <w:szCs w:val="19"/>
+          <w:lang w:val="en-US"/>
+        </w:rPr>
+      </w:pPr>
+      <w:r>
+        <w:rPr>
+          <w:rFonts w:ascii="Consolas" w:hAnsi="Consolas" w:cs="Consolas"/>
+          <w:color w:val="0000FF"/>
+          <w:sz w:val="19"/>
+          <w:szCs w:val="19"/>
+          <w:lang w:val="en-US"/>
+        </w:rPr>
+        <w:t>SELECT</w:t>
+      </w:r>
+      <w:r>
+        <w:rPr>
+          <w:rFonts w:ascii="Consolas" w:hAnsi="Consolas" w:cs="Consolas"/>
+          <w:color w:val="000000"/>
+          <w:sz w:val="19"/>
+          <w:szCs w:val="19"/>
+          <w:lang w:val="en-US"/>
+        </w:rPr>
+        <w:t xml:space="preserve"> </w:t>
+      </w:r>
+      <w:r>
+        <w:rPr>
+          <w:rFonts w:ascii="Consolas" w:hAnsi="Consolas" w:cs="Consolas"/>
+          <w:color w:val="808080"/>
+          <w:sz w:val="19"/>
+          <w:szCs w:val="19"/>
+          <w:lang w:val="en-US"/>
+        </w:rPr>
+        <w:t>*</w:t>
+      </w:r>
+      <w:r>
+        <w:rPr>
+          <w:rFonts w:ascii="Consolas" w:hAnsi="Consolas" w:cs="Consolas"/>
+          <w:color w:val="000000"/>
+          <w:sz w:val="19"/>
+          <w:szCs w:val="19"/>
+          <w:lang w:val="en-US"/>
+        </w:rPr>
+        <w:t xml:space="preserve"> </w:t>
+      </w:r>
+      <w:r>
+        <w:rPr>
+          <w:rFonts w:ascii="Consolas" w:hAnsi="Consolas" w:cs="Consolas"/>
+          <w:color w:val="0000FF"/>
+          <w:sz w:val="19"/>
+          <w:szCs w:val="19"/>
+          <w:lang w:val="en-US"/>
+        </w:rPr>
+        <w:t>FROM</w:t>
+      </w:r>
+      <w:r>
+        <w:rPr>
+          <w:rFonts w:ascii="Consolas" w:hAnsi="Consolas" w:cs="Consolas"/>
+          <w:color w:val="000000"/>
+          <w:sz w:val="19"/>
+          <w:szCs w:val="19"/>
+          <w:lang w:val="en-US"/>
+        </w:rPr>
+        <w:t xml:space="preserve"> </w:t>
+      </w:r>
+      <w:proofErr w:type="spellStart"/>
+      <w:r>
+        <w:rPr>
+          <w:rFonts w:ascii="Consolas" w:hAnsi="Consolas" w:cs="Consolas"/>
+          <w:color w:val="000000"/>
+          <w:sz w:val="19"/>
+          <w:szCs w:val="19"/>
+          <w:lang w:val="en-US"/>
+        </w:rPr>
+        <w:t>zadanie</w:t>
+      </w:r>
+      <w:proofErr w:type="spellEnd"/>
+      <w:r>
+        <w:rPr>
+          <w:rFonts w:ascii="Consolas" w:hAnsi="Consolas" w:cs="Consolas"/>
+          <w:color w:val="808080"/>
+          <w:sz w:val="19"/>
+          <w:szCs w:val="19"/>
+          <w:lang w:val="en-US"/>
+        </w:rPr>
+        <w:t>.</w:t>
+      </w:r>
+      <w:r>
+        <w:rPr>
+          <w:rFonts w:ascii="Consolas" w:hAnsi="Consolas" w:cs="Consolas"/>
+          <w:color w:val="000000"/>
+          <w:sz w:val="19"/>
+          <w:szCs w:val="19"/>
+          <w:lang w:val="en-US"/>
+        </w:rPr>
+        <w:t>[</w:t>
+      </w:r>
+      <w:proofErr w:type="spellStart"/>
+      <w:r>
+        <w:rPr>
+          <w:rFonts w:ascii="Consolas" w:hAnsi="Consolas" w:cs="Consolas"/>
+          <w:color w:val="000000"/>
+          <w:sz w:val="19"/>
+          <w:szCs w:val="19"/>
+          <w:lang w:val="en-US"/>
+        </w:rPr>
+        <w:t>dbo</w:t>
+      </w:r>
+      <w:proofErr w:type="spellEnd"/>
+      <w:r>
+        <w:rPr>
+          <w:rFonts w:ascii="Consolas" w:hAnsi="Consolas" w:cs="Consolas"/>
+          <w:color w:val="000000"/>
+          <w:sz w:val="19"/>
+          <w:szCs w:val="19"/>
+          <w:lang w:val="en-US"/>
+        </w:rPr>
+        <w:t>]</w:t>
+      </w:r>
+      <w:r>
+        <w:rPr>
+          <w:rFonts w:ascii="Consolas" w:hAnsi="Consolas" w:cs="Consolas"/>
+          <w:color w:val="808080"/>
+          <w:sz w:val="19"/>
+          <w:szCs w:val="19"/>
+          <w:lang w:val="en-US"/>
+        </w:rPr>
+        <w:t>.</w:t>
+      </w:r>
+      <w:r>
+        <w:rPr>
+          <w:rFonts w:ascii="Consolas" w:hAnsi="Consolas" w:cs="Consolas"/>
+          <w:color w:val="000000"/>
+          <w:sz w:val="19"/>
+          <w:szCs w:val="19"/>
+          <w:lang w:val="en-US"/>
+        </w:rPr>
+        <w:t>[</w:t>
+      </w:r>
+      <w:proofErr w:type="spellStart"/>
+      <w:r>
+        <w:rPr>
+          <w:rFonts w:ascii="Consolas" w:hAnsi="Consolas" w:cs="Consolas"/>
+          <w:color w:val="000000"/>
+          <w:sz w:val="19"/>
+          <w:szCs w:val="19"/>
+          <w:lang w:val="en-US"/>
+        </w:rPr>
+        <w:t>statuses_fraction</w:t>
+      </w:r>
+      <w:proofErr w:type="spellEnd"/>
+      <w:r>
+        <w:rPr>
+          <w:rFonts w:ascii="Consolas" w:hAnsi="Consolas" w:cs="Consolas"/>
+          <w:color w:val="000000"/>
+          <w:sz w:val="19"/>
+          <w:szCs w:val="19"/>
+          <w:lang w:val="en-US"/>
+        </w:rPr>
+        <w:t>]</w:t>
+      </w:r>
+    </w:p>
+    <w:p>
+      <w:pPr>
+        <w:jc w:val="both"/>
+        <w:rPr>
+          <w:lang w:val="en-US"/>
+        </w:rPr>
+      </w:pPr>
+      <w:r>
+        <w:rPr>
+          <w:lang w:val="en-US"/>
+        </w:rPr>
+        <w:drawing>
+          <wp:inline distT="0" distB="0" distL="0" distR="0" wp14:anchorId="78BA756B" wp14:editId="2437891A">
+            <wp:extent cx="1543265" cy="971686"/>
+            <wp:effectExtent l="0" t="0" r="0" b="0"/>
+            <wp:docPr id="7" name="Picture 7" descr="Graphical user interface, application&#10;&#10;Description automatically generated"/>
+            <wp:cNvGraphicFramePr>
+              <a:graphicFrameLocks xmlns:a="http://schemas.openxmlformats.org/drawingml/2006/main" noChangeAspect="1"/>
+            </wp:cNvGraphicFramePr>
+            <a:graphic xmlns:a="http://schemas.openxmlformats.org/drawingml/2006/main">
+              <a:graphicData uri="http://schemas.openxmlformats.org/drawingml/2006/picture">
+                <pic:pic xmlns:pic="http://schemas.openxmlformats.org/drawingml/2006/picture">
+                  <pic:nvPicPr>
+                    <pic:cNvPr id="7" name="Picture 7" descr="Graphical user interface, application&#10;&#10;Description automatically generated"/>
+                    <pic:cNvPicPr/>
+                  </pic:nvPicPr>
+                  <pic:blipFill>
+                    <a:blip r:embed="rId13"/>
+                    <a:stretch>
+                      <a:fillRect/>
+                    </a:stretch>
+                  </pic:blipFill>
+                  <pic:spPr>
+                    <a:xfrm>
+                      <a:off x="0" y="0"/>
+                      <a:ext cx="1543265" cy="971686"/>
+                    </a:xfrm>
+                    <a:prstGeom prst="rect">
+                      <a:avLst/>
+                    </a:prstGeom>
+                  </pic:spPr>
+                </pic:pic>
+              </a:graphicData>
+            </a:graphic>
+          </wp:inline>
+        </w:drawing>
+      </w:r>
+    </w:p>
+    <w:p>
+      <w:pPr>
         <w:pStyle w:val="ListParagraph"/>
         <w:numPr>
           <w:ilvl w:val="0"/>
@@ -1816,6 +2258,11 @@
     </w:p>
     <w:p>
       <w:pPr>
+        <w:jc w:val="both"/>
+      </w:pPr>
+    </w:p>
+    <w:p>
+      <w:pPr>
         <w:pStyle w:val="ListParagraph"/>
         <w:numPr>
           <w:ilvl w:val="0"/>
@@ -1837,6 +2284,7 @@
         <w:jc w:val="both"/>
       </w:pPr>
       <w:r>
+        <w:lastRenderedPageBreak/>
         <w:t>Jaki będzie łączny czas drukowania zleconych oddziałowi elementów</w:t>
       </w:r>
       <w:r>
@@ -2480,6 +2928,7 @@
     <w:lsdException w:name="HTML Sample" w:semiHidden="1" w:unhideWhenUsed="1"/>
     <w:lsdException w:name="HTML Typewriter" w:semiHidden="1" w:unhideWhenUsed="1"/>
     <w:lsdException w:name="HTML Variable" w:semiHidden="1" w:unhideWhenUsed="1"/>
+    <w:lsdException w:name="Normal Table" w:semiHidden="1" w:unhideWhenUsed="1"/>
     <w:lsdException w:name="annotation subject" w:semiHidden="1" w:unhideWhenUsed="1"/>
     <w:lsdException w:name="No List" w:semiHidden="1" w:unhideWhenUsed="1"/>
     <w:lsdException w:name="Outline List 1" w:semiHidden="1" w:unhideWhenUsed="1"/>
@@ -2522,8 +2971,11 @@
     <w:lsdException w:name="Table Contemporary" w:semiHidden="1" w:unhideWhenUsed="1"/>
     <w:lsdException w:name="Table Elegant" w:semiHidden="1" w:unhideWhenUsed="1"/>
     <w:lsdException w:name="Table Professional" w:semiHidden="1" w:unhideWhenUsed="1"/>
+    <w:lsdException w:name="Table Subtle 1" w:semiHidden="1" w:unhideWhenUsed="1"/>
     <w:lsdException w:name="Table Subtle 2" w:semiHidden="1" w:unhideWhenUsed="1"/>
     <w:lsdException w:name="Table Web 1" w:semiHidden="1" w:unhideWhenUsed="1"/>
+    <w:lsdException w:name="Table Web 2" w:semiHidden="1" w:unhideWhenUsed="1"/>
+    <w:lsdException w:name="Table Web 3" w:semiHidden="1" w:unhideWhenUsed="1"/>
     <w:lsdException w:name="Balloon Text" w:semiHidden="1" w:unhideWhenUsed="1"/>
     <w:lsdException w:name="Table Grid" w:uiPriority="39"/>
     <w:lsdException w:name="Table Theme" w:semiHidden="1" w:unhideWhenUsed="1"/>
@@ -3055,15 +3507,6 @@
 </file>
 
 <file path=customXml/item1.xml><?xml version="1.0" encoding="utf-8"?>
-<?mso-contentType ?>
-<FormTemplates xmlns="http://schemas.microsoft.com/sharepoint/v3/contenttype/forms">
-  <Display>DocumentLibraryForm</Display>
-  <Edit>DocumentLibraryForm</Edit>
-  <New>DocumentLibraryForm</New>
-</FormTemplates>
-</file>
-
-<file path=customXml/item2.xml><?xml version="1.0" encoding="utf-8"?>
 <ct:contentTypeSchema xmlns:ct="http://schemas.microsoft.com/office/2006/metadata/contentType" xmlns:ma="http://schemas.microsoft.com/office/2006/metadata/properties/metaAttributes" ct:_="" ma:_="" ma:contentTypeName="Dokument" ma:contentTypeID="0x01010068E0F949205A1B428D3AF406F642CC80" ma:contentTypeVersion="1" ma:contentTypeDescription="Utwórz nowy dokument." ma:contentTypeScope="" ma:versionID="597b8e95c826ea58d256f28678c57fc2">
   <xsd:schema xmlns:xsd="http://www.w3.org/2001/XMLSchema" xmlns:xs="http://www.w3.org/2001/XMLSchema" xmlns:p="http://schemas.microsoft.com/office/2006/metadata/properties" xmlns:ns2="dcc4002f-b700-40fb-ae0f-ffecbd2f0239" targetNamespace="http://schemas.microsoft.com/office/2006/metadata/properties" ma:root="true" ma:fieldsID="295bd3d92b13991b0239f41ff2658660" ns2:_="">
     <xsd:import namespace="dcc4002f-b700-40fb-ae0f-ffecbd2f0239"/>
@@ -3189,15 +3632,16 @@
 </ct:contentTypeSchema>
 </file>
 
-<file path=customXml/itemProps1.xml><?xml version="1.0" encoding="utf-8"?>
-<ds:datastoreItem xmlns:ds="http://schemas.openxmlformats.org/officeDocument/2006/customXml" ds:itemID="{09B14921-E850-49AA-8E21-1986521A2EA7}">
-  <ds:schemaRefs>
-    <ds:schemaRef ds:uri="http://schemas.microsoft.com/sharepoint/v3/contenttype/forms"/>
-  </ds:schemaRefs>
-</ds:datastoreItem>
+<file path=customXml/item2.xml><?xml version="1.0" encoding="utf-8"?>
+<?mso-contentType ?>
+<FormTemplates xmlns="http://schemas.microsoft.com/sharepoint/v3/contenttype/forms">
+  <Display>DocumentLibraryForm</Display>
+  <Edit>DocumentLibraryForm</Edit>
+  <New>DocumentLibraryForm</New>
+</FormTemplates>
 </file>
 
-<file path=customXml/itemProps2.xml><?xml version="1.0" encoding="utf-8"?>
+<file path=customXml/itemProps1.xml><?xml version="1.0" encoding="utf-8"?>
 <ds:datastoreItem xmlns:ds="http://schemas.openxmlformats.org/officeDocument/2006/customXml" ds:itemID="{0F841F32-6E66-4D70-8E74-9A5C56163FC6}">
   <ds:schemaRefs>
     <ds:schemaRef ds:uri="http://schemas.microsoft.com/office/2006/metadata/contentType"/>
@@ -3213,4 +3657,12 @@
     <ds:schemaRef ds:uri="http://schemas.microsoft.com/internal/obd"/>
   </ds:schemaRefs>
 </ds:datastoreItem>
+</file>
+
+<file path=customXml/itemProps2.xml><?xml version="1.0" encoding="utf-8"?>
+<ds:datastoreItem xmlns:ds="http://schemas.openxmlformats.org/officeDocument/2006/customXml" ds:itemID="{09B14921-E850-49AA-8E21-1986521A2EA7}">
+  <ds:schemaRefs>
+    <ds:schemaRef ds:uri="http://schemas.microsoft.com/sharepoint/v3/contenttype/forms"/>
+  </ds:schemaRefs>
+</ds:datastoreItem>
 </file>
</xml_diff>

<commit_message>
Question 9 and 10. removing firma, zlecenie status, estymata.sql modification of zlecenia.sql Task split.xlsx and Zadanie1  (1).docx
new fix, script, data and structure for element_typ, zlecenia, zlecenie-element, zlecenie_element_status, and two views v_elementy_do_realizacji_aggr.sql and v_nieskonczone_zlecenia.sql
</commit_message>
<xml_diff>
--- a/SQL/malfunction_task/Zadanie1  (1).docx
+++ b/SQL/malfunction_task/Zadanie1  (1).docx
@@ -95,18 +95,10 @@
         <w:jc w:val="both"/>
       </w:pPr>
       <w:r>
-        <w:t>Pewna firma produkcyjna „</w:t>
-      </w:r>
-      <w:proofErr w:type="spellStart"/>
-      <w:r>
-        <w:t>Bu</w:t>
-      </w:r>
-      <w:r>
-        <w:t>BuBiBi</w:t>
-      </w:r>
-      <w:proofErr w:type="spellEnd"/>
-      <w:r>
-        <w:t xml:space="preserve"> 3D </w:t>
+        <w:t>Pewna firma produkcyjna „Bu</w:t>
+      </w:r>
+      <w:r>
+        <w:t xml:space="preserve">BuBiBi 3D </w:t>
       </w:r>
       <w:r>
         <w:t xml:space="preserve">Company” oferuje usługi drukowania 3D na szeroką skalę. </w:t>
@@ -139,15 +131,7 @@
         <w:t>hierarchii</w:t>
       </w:r>
       <w:r>
-        <w:t xml:space="preserve"> 3 poziomową (Prezes -&gt; Kierownicy </w:t>
-      </w:r>
-      <w:proofErr w:type="spellStart"/>
-      <w:r>
-        <w:t>oddziałow</w:t>
-      </w:r>
-      <w:proofErr w:type="spellEnd"/>
-      <w:r>
-        <w:t>-&gt; obsługa drukarek, Dział administracji-&gt;pracownicy działu)</w:t>
+        <w:t xml:space="preserve"> 3 poziomową (Prezes -&gt; Kierownicy oddziałow-&gt; obsługa drukarek, Dział administracji-&gt;pracownicy działu)</w:t>
       </w:r>
     </w:p>
     <w:p>
@@ -504,23 +488,7 @@
         <w:jc w:val="both"/>
       </w:pPr>
       <w:r>
-        <w:t xml:space="preserve">Do tego służy funkcja </w:t>
-      </w:r>
-      <w:proofErr w:type="spellStart"/>
-      <w:r>
-        <w:t>shift_no</w:t>
-      </w:r>
-      <w:proofErr w:type="spellEnd"/>
-      <w:r>
-        <w:t xml:space="preserve"> zaaplikowana na kolumnie </w:t>
-      </w:r>
-      <w:proofErr w:type="spellStart"/>
-      <w:r>
-        <w:t>data_zgloszenia</w:t>
-      </w:r>
-      <w:proofErr w:type="spellEnd"/>
-      <w:r>
-        <w:t xml:space="preserve"> z tabeli usterka.</w:t>
+        <w:t>Do tego służy funkcja shift_no zaaplikowana na kolumnie data_zgloszenia z tabeli usterka.</w:t>
       </w:r>
     </w:p>
     <w:p>
@@ -571,7 +539,6 @@
         </w:rPr>
         <w:t>*,</w:t>
       </w:r>
-      <w:proofErr w:type="spellStart"/>
       <w:r>
         <w:rPr>
           <w:rFonts w:ascii="Consolas" w:hAnsi="Consolas" w:cs="Consolas"/>
@@ -617,7 +584,6 @@
         </w:rPr>
         <w:t>shift_no</w:t>
       </w:r>
-      <w:proofErr w:type="spellEnd"/>
       <w:r>
         <w:rPr>
           <w:rFonts w:ascii="Consolas" w:hAnsi="Consolas" w:cs="Consolas"/>
@@ -627,7 +593,6 @@
         </w:rPr>
         <w:t>(</w:t>
       </w:r>
-      <w:proofErr w:type="spellStart"/>
       <w:r>
         <w:rPr>
           <w:rFonts w:ascii="Consolas" w:hAnsi="Consolas" w:cs="Consolas"/>
@@ -637,7 +602,6 @@
         </w:rPr>
         <w:t>data_zgloszenia</w:t>
       </w:r>
-      <w:proofErr w:type="spellEnd"/>
       <w:r>
         <w:rPr>
           <w:rFonts w:ascii="Consolas" w:hAnsi="Consolas" w:cs="Consolas"/>
@@ -751,23 +715,7 @@
         <w:jc w:val="both"/>
       </w:pPr>
       <w:r>
-        <w:t xml:space="preserve">Do tego służy funkcja </w:t>
-      </w:r>
-      <w:proofErr w:type="spellStart"/>
-      <w:r>
-        <w:t>shift_no</w:t>
-      </w:r>
-      <w:proofErr w:type="spellEnd"/>
-      <w:r>
-        <w:t xml:space="preserve"> zaaplikowana na kolumnie </w:t>
-      </w:r>
-      <w:proofErr w:type="spellStart"/>
-      <w:r>
-        <w:t>koniec_naprawy</w:t>
-      </w:r>
-      <w:proofErr w:type="spellEnd"/>
-      <w:r>
-        <w:t xml:space="preserve"> z tabeli usterka.</w:t>
+        <w:t>Do tego służy funkcja shift_no zaaplikowana na kolumnie koniec_naprawy z tabeli usterka.</w:t>
       </w:r>
     </w:p>
     <w:p>
@@ -818,7 +766,6 @@
         </w:rPr>
         <w:t>*,</w:t>
       </w:r>
-      <w:proofErr w:type="spellStart"/>
       <w:r>
         <w:rPr>
           <w:rFonts w:ascii="Consolas" w:hAnsi="Consolas" w:cs="Consolas"/>
@@ -864,7 +811,6 @@
         </w:rPr>
         <w:t>shift_no</w:t>
       </w:r>
-      <w:proofErr w:type="spellEnd"/>
       <w:r>
         <w:rPr>
           <w:rFonts w:ascii="Consolas" w:hAnsi="Consolas" w:cs="Consolas"/>
@@ -874,7 +820,6 @@
         </w:rPr>
         <w:t>(</w:t>
       </w:r>
-      <w:proofErr w:type="spellStart"/>
       <w:r>
         <w:rPr>
           <w:rFonts w:ascii="Consolas" w:hAnsi="Consolas" w:cs="Consolas"/>
@@ -884,7 +829,6 @@
         </w:rPr>
         <w:t>koniec_naprawy</w:t>
       </w:r>
-      <w:proofErr w:type="spellEnd"/>
       <w:r>
         <w:rPr>
           <w:rFonts w:ascii="Consolas" w:hAnsi="Consolas" w:cs="Consolas"/>
@@ -1005,102 +949,81 @@
         <w:jc w:val="both"/>
       </w:pPr>
       <w:r>
-        <w:t xml:space="preserve">Do tego służy procedura </w:t>
-      </w:r>
-      <w:proofErr w:type="spellStart"/>
-      <w:r>
+        <w:t>Do tego służy procedura SumOfInactiveMinutes, przyjmująca jako parametry początek i koniec okresu oraz numer urządzenia.</w:t>
+      </w:r>
+    </w:p>
+    <w:p>
+      <w:pPr>
+        <w:jc w:val="both"/>
+      </w:pPr>
+      <w:r>
+        <w:t>Przykład wykorzystania:</w:t>
+      </w:r>
+    </w:p>
+    <w:p>
+      <w:pPr>
+        <w:jc w:val="both"/>
+        <w:rPr>
+          <w:rFonts w:ascii="Consolas" w:hAnsi="Consolas" w:cs="Consolas"/>
+          <w:color w:val="000000"/>
+          <w:sz w:val="19"/>
+          <w:szCs w:val="19"/>
+        </w:rPr>
+      </w:pPr>
+      <w:r>
+        <w:rPr>
+          <w:rFonts w:ascii="Consolas" w:hAnsi="Consolas" w:cs="Consolas"/>
+          <w:color w:val="0000FF"/>
+          <w:sz w:val="19"/>
+          <w:szCs w:val="19"/>
+        </w:rPr>
+        <w:t>exec</w:t>
+      </w:r>
+      <w:r>
+        <w:rPr>
+          <w:rFonts w:ascii="Consolas" w:hAnsi="Consolas" w:cs="Consolas"/>
+          <w:color w:val="000000"/>
+          <w:sz w:val="19"/>
+          <w:szCs w:val="19"/>
+        </w:rPr>
+        <w:t xml:space="preserve"> zadanie</w:t>
+      </w:r>
+      <w:r>
+        <w:rPr>
+          <w:rFonts w:ascii="Consolas" w:hAnsi="Consolas" w:cs="Consolas"/>
+          <w:color w:val="808080"/>
+          <w:sz w:val="19"/>
+          <w:szCs w:val="19"/>
+        </w:rPr>
+        <w:t>.</w:t>
+      </w:r>
+      <w:r>
+        <w:rPr>
+          <w:rFonts w:ascii="Consolas" w:hAnsi="Consolas" w:cs="Consolas"/>
+          <w:color w:val="000000"/>
+          <w:sz w:val="19"/>
+          <w:szCs w:val="19"/>
+        </w:rPr>
+        <w:t>dbo</w:t>
+      </w:r>
+      <w:r>
+        <w:rPr>
+          <w:rFonts w:ascii="Consolas" w:hAnsi="Consolas" w:cs="Consolas"/>
+          <w:color w:val="808080"/>
+          <w:sz w:val="19"/>
+          <w:szCs w:val="19"/>
+        </w:rPr>
+        <w:t>.</w:t>
+      </w:r>
+      <w:r>
+        <w:rPr>
+          <w:rFonts w:ascii="Consolas" w:hAnsi="Consolas" w:cs="Consolas"/>
+          <w:color w:val="000000"/>
+          <w:sz w:val="19"/>
+          <w:szCs w:val="19"/>
+        </w:rPr>
         <w:t>SumOfInactiveMinutes</w:t>
       </w:r>
-      <w:proofErr w:type="spellEnd"/>
-      <w:r>
-        <w:t>, przyjmująca jako parametry początek i koniec okresu oraz numer urządzenia.</w:t>
-      </w:r>
-    </w:p>
-    <w:p>
-      <w:pPr>
-        <w:jc w:val="both"/>
-      </w:pPr>
-      <w:r>
-        <w:t>Przykład wykorzystania:</w:t>
-      </w:r>
-    </w:p>
-    <w:p>
-      <w:pPr>
-        <w:jc w:val="both"/>
-        <w:rPr>
-          <w:rFonts w:ascii="Consolas" w:hAnsi="Consolas" w:cs="Consolas"/>
-          <w:color w:val="000000"/>
-          <w:sz w:val="19"/>
-          <w:szCs w:val="19"/>
-        </w:rPr>
-      </w:pPr>
-      <w:proofErr w:type="spellStart"/>
-      <w:r>
-        <w:rPr>
-          <w:rFonts w:ascii="Consolas" w:hAnsi="Consolas" w:cs="Consolas"/>
-          <w:color w:val="0000FF"/>
-          <w:sz w:val="19"/>
-          <w:szCs w:val="19"/>
-        </w:rPr>
-        <w:t>exec</w:t>
-      </w:r>
-      <w:proofErr w:type="spellEnd"/>
-      <w:r>
-        <w:rPr>
-          <w:rFonts w:ascii="Consolas" w:hAnsi="Consolas" w:cs="Consolas"/>
-          <w:color w:val="000000"/>
-          <w:sz w:val="19"/>
-          <w:szCs w:val="19"/>
-        </w:rPr>
-        <w:t xml:space="preserve"> </w:t>
-      </w:r>
-      <w:proofErr w:type="spellStart"/>
-      <w:r>
-        <w:rPr>
-          <w:rFonts w:ascii="Consolas" w:hAnsi="Consolas" w:cs="Consolas"/>
-          <w:color w:val="000000"/>
-          <w:sz w:val="19"/>
-          <w:szCs w:val="19"/>
-        </w:rPr>
-        <w:t>zadanie</w:t>
-      </w:r>
-      <w:r>
-        <w:rPr>
-          <w:rFonts w:ascii="Consolas" w:hAnsi="Consolas" w:cs="Consolas"/>
-          <w:color w:val="808080"/>
-          <w:sz w:val="19"/>
-          <w:szCs w:val="19"/>
-        </w:rPr>
-        <w:t>.</w:t>
-      </w:r>
-      <w:r>
-        <w:rPr>
-          <w:rFonts w:ascii="Consolas" w:hAnsi="Consolas" w:cs="Consolas"/>
-          <w:color w:val="000000"/>
-          <w:sz w:val="19"/>
-          <w:szCs w:val="19"/>
-        </w:rPr>
-        <w:t>dbo</w:t>
-      </w:r>
-      <w:r>
-        <w:rPr>
-          <w:rFonts w:ascii="Consolas" w:hAnsi="Consolas" w:cs="Consolas"/>
-          <w:color w:val="808080"/>
-          <w:sz w:val="19"/>
-          <w:szCs w:val="19"/>
-        </w:rPr>
-        <w:t>.</w:t>
-      </w:r>
-      <w:r>
-        <w:rPr>
-          <w:rFonts w:ascii="Consolas" w:hAnsi="Consolas" w:cs="Consolas"/>
-          <w:color w:val="000000"/>
-          <w:sz w:val="19"/>
-          <w:szCs w:val="19"/>
-        </w:rPr>
-        <w:t>SumOfInactiveMinutes</w:t>
-      </w:r>
-      <w:proofErr w:type="spellEnd"/>
       <w:r>
         <w:rPr>
           <w:rFonts w:ascii="Consolas" w:hAnsi="Consolas" w:cs="Consolas"/>
@@ -1228,31 +1151,7 @@
         <w:jc w:val="both"/>
       </w:pPr>
       <w:r>
-        <w:t xml:space="preserve">Do tego służy procedura </w:t>
-      </w:r>
-      <w:proofErr w:type="spellStart"/>
-      <w:r>
-        <w:t>SumOfAllInactiveMinutes</w:t>
-      </w:r>
-      <w:proofErr w:type="spellEnd"/>
-      <w:r>
-        <w:t xml:space="preserve">, która przyjmuje </w:t>
-      </w:r>
-      <w:proofErr w:type="spellStart"/>
-      <w:r>
-        <w:t>parametery</w:t>
-      </w:r>
-      <w:proofErr w:type="spellEnd"/>
-      <w:r>
-        <w:t xml:space="preserve"> data od i data do, a następnie w kursorze przechodzi po wszystkich urządzeniach i wykorzystuje analogiczną procedurę (wersja druga z returnem, a nie z </w:t>
-      </w:r>
-      <w:proofErr w:type="spellStart"/>
-      <w:r>
-        <w:t>selectem</w:t>
-      </w:r>
-      <w:proofErr w:type="spellEnd"/>
-      <w:r>
-        <w:t xml:space="preserve"> bezpośrednim) do powyższej tyle, że sumuje wyniki z poszczególnych </w:t>
+        <w:t xml:space="preserve">Do tego służy procedura SumOfAllInactiveMinutes, która przyjmuje parametery data od i data do, a następnie w kursorze przechodzi po wszystkich urządzeniach i wykorzystuje analogiczną procedurę (wersja druga z returnem, a nie z selectem bezpośrednim) do powyższej tyle, że sumuje wyniki z poszczególnych </w:t>
       </w:r>
     </w:p>
     <w:p>
@@ -1279,7 +1178,6 @@
           <w:szCs w:val="19"/>
         </w:rPr>
       </w:pPr>
-      <w:proofErr w:type="spellStart"/>
       <w:r>
         <w:rPr>
           <w:rFonts w:ascii="Consolas" w:hAnsi="Consolas" w:cs="Consolas"/>
@@ -1289,25 +1187,14 @@
         </w:rPr>
         <w:t>exec</w:t>
       </w:r>
-      <w:proofErr w:type="spellEnd"/>
-      <w:r>
-        <w:rPr>
-          <w:rFonts w:ascii="Consolas" w:hAnsi="Consolas" w:cs="Consolas"/>
-          <w:color w:val="000000"/>
-          <w:sz w:val="19"/>
-          <w:szCs w:val="19"/>
-        </w:rPr>
-        <w:t xml:space="preserve"> </w:t>
-      </w:r>
-      <w:proofErr w:type="spellStart"/>
-      <w:r>
-        <w:rPr>
-          <w:rFonts w:ascii="Consolas" w:hAnsi="Consolas" w:cs="Consolas"/>
-          <w:color w:val="000000"/>
-          <w:sz w:val="19"/>
-          <w:szCs w:val="19"/>
-        </w:rPr>
-        <w:t>zadanie</w:t>
+      <w:r>
+        <w:rPr>
+          <w:rFonts w:ascii="Consolas" w:hAnsi="Consolas" w:cs="Consolas"/>
+          <w:color w:val="000000"/>
+          <w:sz w:val="19"/>
+          <w:szCs w:val="19"/>
+        </w:rPr>
+        <w:t xml:space="preserve"> zadanie</w:t>
       </w:r>
       <w:r>
         <w:rPr>
@@ -1345,7 +1232,6 @@
         </w:rPr>
         <w:t>SumOfAllInactiveMinutes</w:t>
       </w:r>
-      <w:proofErr w:type="spellEnd"/>
       <w:r>
         <w:rPr>
           <w:rFonts w:ascii="Consolas" w:hAnsi="Consolas" w:cs="Consolas"/>
@@ -1479,15 +1365,7 @@
         <w:jc w:val="both"/>
       </w:pPr>
       <w:r>
-        <w:t xml:space="preserve">Do tego zadania służy funkcja o nazwie </w:t>
-      </w:r>
-      <w:proofErr w:type="spellStart"/>
-      <w:r>
-        <w:t>unit_with_most_defects</w:t>
-      </w:r>
-      <w:proofErr w:type="spellEnd"/>
-      <w:r>
-        <w:t>. Zwraca identyfikator oddziału dla, którego pomiędzy podanymi datami zarejestrowano największą liczbę usterek</w:t>
+        <w:t>Do tego zadania służy funkcja o nazwie unit_with_most_defects. Zwraca identyfikator oddziału dla, którego pomiędzy podanymi datami zarejestrowano największą liczbę usterek</w:t>
       </w:r>
     </w:p>
     <w:p>
@@ -1527,19 +1405,58 @@
           <w:szCs w:val="19"/>
           <w:lang w:val="en-US"/>
         </w:rPr>
+        <w:t xml:space="preserve"> zadanie</w:t>
+      </w:r>
+      <w:r>
+        <w:rPr>
+          <w:rFonts w:ascii="Consolas" w:hAnsi="Consolas" w:cs="Consolas"/>
+          <w:color w:val="808080"/>
+          <w:sz w:val="19"/>
+          <w:szCs w:val="19"/>
+          <w:lang w:val="en-US"/>
+        </w:rPr>
+        <w:t>.</w:t>
+      </w:r>
+      <w:r>
+        <w:rPr>
+          <w:rFonts w:ascii="Consolas" w:hAnsi="Consolas" w:cs="Consolas"/>
+          <w:color w:val="000000"/>
+          <w:sz w:val="19"/>
+          <w:szCs w:val="19"/>
+          <w:lang w:val="en-US"/>
+        </w:rPr>
+        <w:t>dbo</w:t>
+      </w:r>
+      <w:r>
+        <w:rPr>
+          <w:rFonts w:ascii="Consolas" w:hAnsi="Consolas" w:cs="Consolas"/>
+          <w:color w:val="808080"/>
+          <w:sz w:val="19"/>
+          <w:szCs w:val="19"/>
+          <w:lang w:val="en-US"/>
+        </w:rPr>
+        <w:t>.</w:t>
+      </w:r>
+      <w:r>
+        <w:rPr>
+          <w:rFonts w:ascii="Consolas" w:hAnsi="Consolas" w:cs="Consolas"/>
+          <w:color w:val="000000"/>
+          <w:sz w:val="19"/>
+          <w:szCs w:val="19"/>
+          <w:lang w:val="en-US"/>
+        </w:rPr>
+        <w:t>[unit_with_most_defects]</w:t>
+      </w:r>
+      <w:r>
+        <w:rPr>
+          <w:rFonts w:ascii="Consolas" w:hAnsi="Consolas" w:cs="Consolas"/>
+          <w:color w:val="0000FF"/>
+          <w:sz w:val="19"/>
+          <w:szCs w:val="19"/>
+          <w:lang w:val="en-US"/>
+        </w:rPr>
         <w:t xml:space="preserve"> </w:t>
       </w:r>
-      <w:proofErr w:type="spellStart"/>
-      <w:r>
-        <w:rPr>
-          <w:rFonts w:ascii="Consolas" w:hAnsi="Consolas" w:cs="Consolas"/>
-          <w:color w:val="000000"/>
-          <w:sz w:val="19"/>
-          <w:szCs w:val="19"/>
-          <w:lang w:val="en-US"/>
-        </w:rPr>
-        <w:t>zadanie</w:t>
-      </w:r>
       <w:r>
         <w:rPr>
           <w:rFonts w:ascii="Consolas" w:hAnsi="Consolas" w:cs="Consolas"/>
@@ -1548,19 +1465,18 @@
           <w:szCs w:val="19"/>
           <w:lang w:val="en-US"/>
         </w:rPr>
-        <w:t>.</w:t>
-      </w:r>
-      <w:r>
-        <w:rPr>
-          <w:rFonts w:ascii="Consolas" w:hAnsi="Consolas" w:cs="Consolas"/>
-          <w:color w:val="000000"/>
-          <w:sz w:val="19"/>
-          <w:szCs w:val="19"/>
-          <w:lang w:val="en-US"/>
-        </w:rPr>
-        <w:t>dbo</w:t>
-      </w:r>
-      <w:proofErr w:type="spellEnd"/>
+        <w:t>(</w:t>
+      </w:r>
+      <w:r>
+        <w:rPr>
+          <w:rFonts w:ascii="Consolas" w:hAnsi="Consolas" w:cs="Consolas"/>
+          <w:color w:val="FF0000"/>
+          <w:sz w:val="19"/>
+          <w:szCs w:val="19"/>
+          <w:lang w:val="en-US"/>
+        </w:rPr>
+        <w:t>'2022-12-10'</w:t>
+      </w:r>
       <w:r>
         <w:rPr>
           <w:rFonts w:ascii="Consolas" w:hAnsi="Consolas" w:cs="Consolas"/>
@@ -1569,39 +1485,37 @@
           <w:szCs w:val="19"/>
           <w:lang w:val="en-US"/>
         </w:rPr>
-        <w:t>.</w:t>
-      </w:r>
-      <w:r>
-        <w:rPr>
-          <w:rFonts w:ascii="Consolas" w:hAnsi="Consolas" w:cs="Consolas"/>
-          <w:color w:val="000000"/>
-          <w:sz w:val="19"/>
-          <w:szCs w:val="19"/>
-          <w:lang w:val="en-US"/>
-        </w:rPr>
-        <w:t>[</w:t>
-      </w:r>
-      <w:proofErr w:type="spellStart"/>
-      <w:r>
-        <w:rPr>
-          <w:rFonts w:ascii="Consolas" w:hAnsi="Consolas" w:cs="Consolas"/>
-          <w:color w:val="000000"/>
-          <w:sz w:val="19"/>
-          <w:szCs w:val="19"/>
-          <w:lang w:val="en-US"/>
-        </w:rPr>
-        <w:t>unit_with_most_defects</w:t>
-      </w:r>
-      <w:proofErr w:type="spellEnd"/>
-      <w:r>
-        <w:rPr>
-          <w:rFonts w:ascii="Consolas" w:hAnsi="Consolas" w:cs="Consolas"/>
-          <w:color w:val="000000"/>
-          <w:sz w:val="19"/>
-          <w:szCs w:val="19"/>
-          <w:lang w:val="en-US"/>
-        </w:rPr>
-        <w:t>]</w:t>
+        <w:t>,</w:t>
+      </w:r>
+      <w:r>
+        <w:rPr>
+          <w:rFonts w:ascii="Consolas" w:hAnsi="Consolas" w:cs="Consolas"/>
+          <w:color w:val="FF0000"/>
+          <w:sz w:val="19"/>
+          <w:szCs w:val="19"/>
+          <w:lang w:val="en-US"/>
+        </w:rPr>
+        <w:t>'2022-12-18'</w:t>
+      </w:r>
+      <w:r>
+        <w:rPr>
+          <w:rFonts w:ascii="Consolas" w:hAnsi="Consolas" w:cs="Consolas"/>
+          <w:color w:val="808080"/>
+          <w:sz w:val="19"/>
+          <w:szCs w:val="19"/>
+          <w:lang w:val="en-US"/>
+        </w:rPr>
+        <w:t>)</w:t>
+      </w:r>
+      <w:r>
+        <w:rPr>
+          <w:rFonts w:ascii="Consolas" w:hAnsi="Consolas" w:cs="Consolas"/>
+          <w:color w:val="000000"/>
+          <w:sz w:val="19"/>
+          <w:szCs w:val="19"/>
+          <w:lang w:val="en-US"/>
+        </w:rPr>
+        <w:t xml:space="preserve"> </w:t>
       </w:r>
       <w:r>
         <w:rPr>
@@ -1611,76 +1525,6 @@
           <w:szCs w:val="19"/>
           <w:lang w:val="en-US"/>
         </w:rPr>
-        <w:t xml:space="preserve"> </w:t>
-      </w:r>
-      <w:r>
-        <w:rPr>
-          <w:rFonts w:ascii="Consolas" w:hAnsi="Consolas" w:cs="Consolas"/>
-          <w:color w:val="808080"/>
-          <w:sz w:val="19"/>
-          <w:szCs w:val="19"/>
-          <w:lang w:val="en-US"/>
-        </w:rPr>
-        <w:t>(</w:t>
-      </w:r>
-      <w:r>
-        <w:rPr>
-          <w:rFonts w:ascii="Consolas" w:hAnsi="Consolas" w:cs="Consolas"/>
-          <w:color w:val="FF0000"/>
-          <w:sz w:val="19"/>
-          <w:szCs w:val="19"/>
-          <w:lang w:val="en-US"/>
-        </w:rPr>
-        <w:t>'2022-12-10'</w:t>
-      </w:r>
-      <w:r>
-        <w:rPr>
-          <w:rFonts w:ascii="Consolas" w:hAnsi="Consolas" w:cs="Consolas"/>
-          <w:color w:val="808080"/>
-          <w:sz w:val="19"/>
-          <w:szCs w:val="19"/>
-          <w:lang w:val="en-US"/>
-        </w:rPr>
-        <w:t>,</w:t>
-      </w:r>
-      <w:r>
-        <w:rPr>
-          <w:rFonts w:ascii="Consolas" w:hAnsi="Consolas" w:cs="Consolas"/>
-          <w:color w:val="FF0000"/>
-          <w:sz w:val="19"/>
-          <w:szCs w:val="19"/>
-          <w:lang w:val="en-US"/>
-        </w:rPr>
-        <w:t>'2022-12-18'</w:t>
-      </w:r>
-      <w:r>
-        <w:rPr>
-          <w:rFonts w:ascii="Consolas" w:hAnsi="Consolas" w:cs="Consolas"/>
-          <w:color w:val="808080"/>
-          <w:sz w:val="19"/>
-          <w:szCs w:val="19"/>
-          <w:lang w:val="en-US"/>
-        </w:rPr>
-        <w:t>)</w:t>
-      </w:r>
-      <w:r>
-        <w:rPr>
-          <w:rFonts w:ascii="Consolas" w:hAnsi="Consolas" w:cs="Consolas"/>
-          <w:color w:val="000000"/>
-          <w:sz w:val="19"/>
-          <w:szCs w:val="19"/>
-          <w:lang w:val="en-US"/>
-        </w:rPr>
-        <w:t xml:space="preserve"> </w:t>
-      </w:r>
-      <w:r>
-        <w:rPr>
-          <w:rFonts w:ascii="Consolas" w:hAnsi="Consolas" w:cs="Consolas"/>
-          <w:color w:val="0000FF"/>
-          <w:sz w:val="19"/>
-          <w:szCs w:val="19"/>
-          <w:lang w:val="en-US"/>
-        </w:rPr>
         <w:t>as</w:t>
       </w:r>
       <w:r>
@@ -1691,20 +1535,8 @@
           <w:szCs w:val="19"/>
           <w:lang w:val="en-US"/>
         </w:rPr>
-        <w:t xml:space="preserve"> </w:t>
-      </w:r>
-      <w:proofErr w:type="spellStart"/>
-      <w:r>
-        <w:rPr>
-          <w:rFonts w:ascii="Consolas" w:hAnsi="Consolas" w:cs="Consolas"/>
-          <w:color w:val="000000"/>
-          <w:sz w:val="19"/>
-          <w:szCs w:val="19"/>
-          <w:lang w:val="en-US"/>
-        </w:rPr>
-        <w:t>Oddzial_id</w:t>
-      </w:r>
-      <w:proofErr w:type="spellEnd"/>
+        <w:t xml:space="preserve"> Oddzial_id</w:t>
+      </w:r>
     </w:p>
     <w:p>
       <w:pPr>
@@ -1773,116 +1605,88 @@
         <w:jc w:val="both"/>
       </w:pPr>
       <w:r>
-        <w:t xml:space="preserve">Do tego służy procedura o nazwie </w:t>
-      </w:r>
-      <w:proofErr w:type="spellStart"/>
-      <w:r>
+        <w:t>Do tego służy procedura o nazwie Unit_with_longest_malfunctions, przyjmująca parametr dat od do oraz zwracajaca id oddziału, którego urządzenia w zdefiniowanym terminie nie działały najdłużej.</w:t>
+      </w:r>
+    </w:p>
+    <w:p>
+      <w:pPr>
+        <w:jc w:val="both"/>
+      </w:pPr>
+      <w:r>
+        <w:t>Przykład wykonania:</w:t>
+      </w:r>
+    </w:p>
+    <w:p>
+      <w:pPr>
+        <w:jc w:val="both"/>
+        <w:rPr>
+          <w:rFonts w:ascii="Consolas" w:hAnsi="Consolas" w:cs="Consolas"/>
+          <w:color w:val="FF0000"/>
+          <w:sz w:val="19"/>
+          <w:szCs w:val="19"/>
+          <w:lang w:val="en-US"/>
+        </w:rPr>
+      </w:pPr>
+      <w:r>
+        <w:rPr>
+          <w:rFonts w:ascii="Consolas" w:hAnsi="Consolas" w:cs="Consolas"/>
+          <w:color w:val="0000FF"/>
+          <w:sz w:val="19"/>
+          <w:szCs w:val="19"/>
+          <w:lang w:val="en-US"/>
+        </w:rPr>
+        <w:t>exec</w:t>
+      </w:r>
+      <w:r>
+        <w:rPr>
+          <w:rFonts w:ascii="Consolas" w:hAnsi="Consolas" w:cs="Consolas"/>
+          <w:color w:val="000000"/>
+          <w:sz w:val="19"/>
+          <w:szCs w:val="19"/>
+          <w:lang w:val="en-US"/>
+        </w:rPr>
+        <w:t xml:space="preserve"> zadanie</w:t>
+      </w:r>
+      <w:r>
+        <w:rPr>
+          <w:rFonts w:ascii="Consolas" w:hAnsi="Consolas" w:cs="Consolas"/>
+          <w:color w:val="808080"/>
+          <w:sz w:val="19"/>
+          <w:szCs w:val="19"/>
+          <w:lang w:val="en-US"/>
+        </w:rPr>
+        <w:t>.</w:t>
+      </w:r>
+      <w:r>
+        <w:rPr>
+          <w:rFonts w:ascii="Consolas" w:hAnsi="Consolas" w:cs="Consolas"/>
+          <w:color w:val="000000"/>
+          <w:sz w:val="19"/>
+          <w:szCs w:val="19"/>
+          <w:lang w:val="en-US"/>
+        </w:rPr>
+        <w:t>dbo</w:t>
+      </w:r>
+      <w:r>
+        <w:rPr>
+          <w:rFonts w:ascii="Consolas" w:hAnsi="Consolas" w:cs="Consolas"/>
+          <w:color w:val="808080"/>
+          <w:sz w:val="19"/>
+          <w:szCs w:val="19"/>
+          <w:lang w:val="en-US"/>
+        </w:rPr>
+        <w:t>.</w:t>
+      </w:r>
+      <w:r>
+        <w:rPr>
+          <w:rFonts w:ascii="Consolas" w:hAnsi="Consolas" w:cs="Consolas"/>
+          <w:color w:val="000000"/>
+          <w:sz w:val="19"/>
+          <w:szCs w:val="19"/>
+          <w:lang w:val="en-US"/>
+        </w:rPr>
         <w:t>Unit_with_longest_malfunctions</w:t>
       </w:r>
-      <w:proofErr w:type="spellEnd"/>
-      <w:r>
-        <w:t xml:space="preserve">, przyjmująca parametr dat od do oraz </w:t>
-      </w:r>
-      <w:proofErr w:type="spellStart"/>
-      <w:r>
-        <w:t>zwracajaca</w:t>
-      </w:r>
-      <w:proofErr w:type="spellEnd"/>
-      <w:r>
-        <w:t xml:space="preserve"> id oddziału, którego urządzenia w zdefiniowanym terminie nie działały najdłużej.</w:t>
-      </w:r>
-    </w:p>
-    <w:p>
-      <w:pPr>
-        <w:jc w:val="both"/>
-      </w:pPr>
-      <w:r>
-        <w:t>Przykład wykonania:</w:t>
-      </w:r>
-    </w:p>
-    <w:p>
-      <w:pPr>
-        <w:jc w:val="both"/>
-        <w:rPr>
-          <w:rFonts w:ascii="Consolas" w:hAnsi="Consolas" w:cs="Consolas"/>
-          <w:color w:val="FF0000"/>
-          <w:sz w:val="19"/>
-          <w:szCs w:val="19"/>
-          <w:lang w:val="en-US"/>
-        </w:rPr>
-      </w:pPr>
-      <w:r>
-        <w:rPr>
-          <w:rFonts w:ascii="Consolas" w:hAnsi="Consolas" w:cs="Consolas"/>
-          <w:color w:val="0000FF"/>
-          <w:sz w:val="19"/>
-          <w:szCs w:val="19"/>
-          <w:lang w:val="en-US"/>
-        </w:rPr>
-        <w:t>exec</w:t>
-      </w:r>
-      <w:r>
-        <w:rPr>
-          <w:rFonts w:ascii="Consolas" w:hAnsi="Consolas" w:cs="Consolas"/>
-          <w:color w:val="000000"/>
-          <w:sz w:val="19"/>
-          <w:szCs w:val="19"/>
-          <w:lang w:val="en-US"/>
-        </w:rPr>
-        <w:t xml:space="preserve"> </w:t>
-      </w:r>
-      <w:proofErr w:type="spellStart"/>
-      <w:r>
-        <w:rPr>
-          <w:rFonts w:ascii="Consolas" w:hAnsi="Consolas" w:cs="Consolas"/>
-          <w:color w:val="000000"/>
-          <w:sz w:val="19"/>
-          <w:szCs w:val="19"/>
-          <w:lang w:val="en-US"/>
-        </w:rPr>
-        <w:t>zadanie</w:t>
-      </w:r>
-      <w:r>
-        <w:rPr>
-          <w:rFonts w:ascii="Consolas" w:hAnsi="Consolas" w:cs="Consolas"/>
-          <w:color w:val="808080"/>
-          <w:sz w:val="19"/>
-          <w:szCs w:val="19"/>
-          <w:lang w:val="en-US"/>
-        </w:rPr>
-        <w:t>.</w:t>
-      </w:r>
-      <w:r>
-        <w:rPr>
-          <w:rFonts w:ascii="Consolas" w:hAnsi="Consolas" w:cs="Consolas"/>
-          <w:color w:val="000000"/>
-          <w:sz w:val="19"/>
-          <w:szCs w:val="19"/>
-          <w:lang w:val="en-US"/>
-        </w:rPr>
-        <w:t>dbo</w:t>
-      </w:r>
-      <w:r>
-        <w:rPr>
-          <w:rFonts w:ascii="Consolas" w:hAnsi="Consolas" w:cs="Consolas"/>
-          <w:color w:val="808080"/>
-          <w:sz w:val="19"/>
-          <w:szCs w:val="19"/>
-          <w:lang w:val="en-US"/>
-        </w:rPr>
-        <w:t>.</w:t>
-      </w:r>
-      <w:r>
-        <w:rPr>
-          <w:rFonts w:ascii="Consolas" w:hAnsi="Consolas" w:cs="Consolas"/>
-          <w:color w:val="000000"/>
-          <w:sz w:val="19"/>
-          <w:szCs w:val="19"/>
-          <w:lang w:val="en-US"/>
-        </w:rPr>
-        <w:t>Unit_with_longest_malfunctions</w:t>
-      </w:r>
-      <w:proofErr w:type="spellEnd"/>
       <w:r>
         <w:rPr>
           <w:rFonts w:ascii="Consolas" w:hAnsi="Consolas" w:cs="Consolas"/>
@@ -2001,23 +1805,7 @@
         <w:jc w:val="both"/>
       </w:pPr>
       <w:r>
-        <w:t xml:space="preserve">Służy do tego widok o nazwie </w:t>
-      </w:r>
-      <w:proofErr w:type="spellStart"/>
-      <w:r>
-        <w:t>statuses_fraction</w:t>
-      </w:r>
-      <w:proofErr w:type="spellEnd"/>
-      <w:r>
-        <w:t xml:space="preserve">. Zwraca on </w:t>
-      </w:r>
-      <w:proofErr w:type="spellStart"/>
-      <w:r>
-        <w:t>pivot</w:t>
-      </w:r>
-      <w:proofErr w:type="spellEnd"/>
-      <w:r>
-        <w:t xml:space="preserve"> z listą statusów i frakcją urządzeń, które są w danym statusie (wartości 0-1)</w:t>
+        <w:t>Służy do tego widok o nazwie statuses_fraction. Zwraca on pivot z listą statusów i frakcją urządzeń, które są w danym statusie (wartości 0-1)</w:t>
       </w:r>
     </w:p>
     <w:p>
@@ -2108,27 +1896,7 @@
           <w:sz w:val="19"/>
           <w:szCs w:val="19"/>
         </w:rPr>
-        <w:t>[</w:t>
-      </w:r>
-      <w:proofErr w:type="spellStart"/>
-      <w:r>
-        <w:rPr>
-          <w:rFonts w:ascii="Consolas" w:hAnsi="Consolas" w:cs="Consolas"/>
-          <w:color w:val="000000"/>
-          <w:sz w:val="19"/>
-          <w:szCs w:val="19"/>
-        </w:rPr>
-        <w:t>dbo</w:t>
-      </w:r>
-      <w:proofErr w:type="spellEnd"/>
-      <w:r>
-        <w:rPr>
-          <w:rFonts w:ascii="Consolas" w:hAnsi="Consolas" w:cs="Consolas"/>
-          <w:color w:val="000000"/>
-          <w:sz w:val="19"/>
-          <w:szCs w:val="19"/>
-        </w:rPr>
-        <w:t>]</w:t>
+        <w:t>[dbo]</w:t>
       </w:r>
       <w:r>
         <w:rPr>
@@ -2146,27 +1914,7 @@
           <w:sz w:val="19"/>
           <w:szCs w:val="19"/>
         </w:rPr>
-        <w:t>[</w:t>
-      </w:r>
-      <w:proofErr w:type="spellStart"/>
-      <w:r>
-        <w:rPr>
-          <w:rFonts w:ascii="Consolas" w:hAnsi="Consolas" w:cs="Consolas"/>
-          <w:color w:val="000000"/>
-          <w:sz w:val="19"/>
-          <w:szCs w:val="19"/>
-        </w:rPr>
-        <w:t>statuses_fraction</w:t>
-      </w:r>
-      <w:proofErr w:type="spellEnd"/>
-      <w:r>
-        <w:rPr>
-          <w:rFonts w:ascii="Consolas" w:hAnsi="Consolas" w:cs="Consolas"/>
-          <w:color w:val="000000"/>
-          <w:sz w:val="19"/>
-          <w:szCs w:val="19"/>
-        </w:rPr>
-        <w:t>]</w:t>
+        <w:t>[statuses_fraction]</w:t>
       </w:r>
     </w:p>
     <w:p>
@@ -2237,26 +1985,10 @@
       </w:pPr>
       <w:r>
         <w:lastRenderedPageBreak/>
-        <w:t xml:space="preserve">Służy do tego procedura </w:t>
-      </w:r>
-      <w:proofErr w:type="spellStart"/>
-      <w:r>
-        <w:t>Number_of_shifts_not_working</w:t>
-      </w:r>
-      <w:proofErr w:type="spellEnd"/>
-      <w:r>
-        <w:t xml:space="preserve">, która </w:t>
-      </w:r>
-      <w:proofErr w:type="spellStart"/>
-      <w:r>
-        <w:t>zwarac</w:t>
-      </w:r>
-      <w:r>
-        <w:t>a</w:t>
-      </w:r>
-      <w:proofErr w:type="spellEnd"/>
-      <w:r>
-        <w:t xml:space="preserve"> listę awarii zdefiniowanego urządzenia w podanych datach oraz in</w:t>
+        <w:t>Służy do tego procedura Number_of_shifts_not_working, która zwarac</w:t>
+      </w:r>
+      <w:r>
+        <w:t>a listę awarii zdefiniowanego urządzenia w podanych datach oraz in</w:t>
       </w:r>
       <w:r>
         <w:t>formację na ilu zmianach nie urządzenie podczas tej awarii było niedostępne.</w:t>
@@ -2265,8 +1997,14 @@
     <w:p>
       <w:pPr>
         <w:jc w:val="both"/>
-      </w:pPr>
-      <w:r>
+        <w:rPr>
+          <w:lang w:val="en-US"/>
+        </w:rPr>
+      </w:pPr>
+      <w:r>
+        <w:rPr>
+          <w:lang w:val="en-US"/>
+        </w:rPr>
         <w:t>Przykład wykonania:</w:t>
       </w:r>
     </w:p>
@@ -2302,18 +2040,67 @@
           <w:szCs w:val="19"/>
           <w:lang w:val="en-US"/>
         </w:rPr>
+        <w:t xml:space="preserve"> zadanie</w:t>
+      </w:r>
+      <w:r>
+        <w:rPr>
+          <w:rFonts w:ascii="Consolas" w:hAnsi="Consolas" w:cs="Consolas"/>
+          <w:color w:val="808080"/>
+          <w:sz w:val="19"/>
+          <w:szCs w:val="19"/>
+          <w:lang w:val="en-US"/>
+        </w:rPr>
+        <w:t>.</w:t>
+      </w:r>
+      <w:r>
+        <w:rPr>
+          <w:rFonts w:ascii="Consolas" w:hAnsi="Consolas" w:cs="Consolas"/>
+          <w:color w:val="000000"/>
+          <w:sz w:val="19"/>
+          <w:szCs w:val="19"/>
+          <w:lang w:val="en-US"/>
+        </w:rPr>
+        <w:t>dbo</w:t>
+      </w:r>
+      <w:r>
+        <w:rPr>
+          <w:rFonts w:ascii="Consolas" w:hAnsi="Consolas" w:cs="Consolas"/>
+          <w:color w:val="808080"/>
+          <w:sz w:val="19"/>
+          <w:szCs w:val="19"/>
+          <w:lang w:val="en-US"/>
+        </w:rPr>
+        <w:t>.</w:t>
+      </w:r>
+      <w:r>
+        <w:rPr>
+          <w:rFonts w:ascii="Consolas" w:hAnsi="Consolas" w:cs="Consolas"/>
+          <w:color w:val="000000"/>
+          <w:sz w:val="19"/>
+          <w:szCs w:val="19"/>
+          <w:lang w:val="en-US"/>
+        </w:rPr>
+        <w:t>Number_of_shifts_not_working</w:t>
+      </w:r>
+      <w:r>
+        <w:rPr>
+          <w:rFonts w:ascii="Consolas" w:hAnsi="Consolas" w:cs="Consolas"/>
+          <w:color w:val="0000FF"/>
+          <w:sz w:val="19"/>
+          <w:szCs w:val="19"/>
+          <w:lang w:val="en-US"/>
+        </w:rPr>
         <w:t xml:space="preserve"> </w:t>
       </w:r>
-      <w:proofErr w:type="spellStart"/>
-      <w:r>
-        <w:rPr>
-          <w:rFonts w:ascii="Consolas" w:hAnsi="Consolas" w:cs="Consolas"/>
-          <w:color w:val="000000"/>
-          <w:sz w:val="19"/>
-          <w:szCs w:val="19"/>
-          <w:lang w:val="en-US"/>
-        </w:rPr>
-        <w:t>zadanie</w:t>
+      <w:r>
+        <w:rPr>
+          <w:rFonts w:ascii="Consolas" w:hAnsi="Consolas" w:cs="Consolas"/>
+          <w:color w:val="FF0000"/>
+          <w:sz w:val="19"/>
+          <w:szCs w:val="19"/>
+          <w:lang w:val="en-US"/>
+        </w:rPr>
+        <w:t>'2022-12-07'</w:t>
       </w:r>
       <w:r>
         <w:rPr>
@@ -2323,17 +2110,27 @@
           <w:szCs w:val="19"/>
           <w:lang w:val="en-US"/>
         </w:rPr>
-        <w:t>.</w:t>
-      </w:r>
-      <w:r>
-        <w:rPr>
-          <w:rFonts w:ascii="Consolas" w:hAnsi="Consolas" w:cs="Consolas"/>
-          <w:color w:val="000000"/>
-          <w:sz w:val="19"/>
-          <w:szCs w:val="19"/>
-          <w:lang w:val="en-US"/>
-        </w:rPr>
-        <w:t>dbo</w:t>
+        <w:t>,</w:t>
+      </w:r>
+      <w:r>
+        <w:rPr>
+          <w:rFonts w:ascii="Consolas" w:hAnsi="Consolas" w:cs="Consolas"/>
+          <w:color w:val="000000"/>
+          <w:sz w:val="19"/>
+          <w:szCs w:val="19"/>
+          <w:lang w:val="en-US"/>
+        </w:rPr>
+        <w:t xml:space="preserve"> </w:t>
+      </w:r>
+      <w:r>
+        <w:rPr>
+          <w:rFonts w:ascii="Consolas" w:hAnsi="Consolas" w:cs="Consolas"/>
+          <w:color w:val="FF0000"/>
+          <w:sz w:val="19"/>
+          <w:szCs w:val="19"/>
+          <w:lang w:val="en-US"/>
+        </w:rPr>
+        <w:t>'2022-12-16'</w:t>
       </w:r>
       <w:r>
         <w:rPr>
@@ -2343,47 +2140,6 @@
           <w:szCs w:val="19"/>
           <w:lang w:val="en-US"/>
         </w:rPr>
-        <w:t>.</w:t>
-      </w:r>
-      <w:r>
-        <w:rPr>
-          <w:rFonts w:ascii="Consolas" w:hAnsi="Consolas" w:cs="Consolas"/>
-          <w:color w:val="000000"/>
-          <w:sz w:val="19"/>
-          <w:szCs w:val="19"/>
-          <w:lang w:val="en-US"/>
-        </w:rPr>
-        <w:t>Number_of_shifts_not_working</w:t>
-      </w:r>
-      <w:proofErr w:type="spellEnd"/>
-      <w:r>
-        <w:rPr>
-          <w:rFonts w:ascii="Consolas" w:hAnsi="Consolas" w:cs="Consolas"/>
-          <w:color w:val="0000FF"/>
-          <w:sz w:val="19"/>
-          <w:szCs w:val="19"/>
-          <w:lang w:val="en-US"/>
-        </w:rPr>
-        <w:t xml:space="preserve"> </w:t>
-      </w:r>
-      <w:r>
-        <w:rPr>
-          <w:rFonts w:ascii="Consolas" w:hAnsi="Consolas" w:cs="Consolas"/>
-          <w:color w:val="FF0000"/>
-          <w:sz w:val="19"/>
-          <w:szCs w:val="19"/>
-          <w:lang w:val="en-US"/>
-        </w:rPr>
-        <w:t>'2022-12-07'</w:t>
-      </w:r>
-      <w:r>
-        <w:rPr>
-          <w:rFonts w:ascii="Consolas" w:hAnsi="Consolas" w:cs="Consolas"/>
-          <w:color w:val="808080"/>
-          <w:sz w:val="19"/>
-          <w:szCs w:val="19"/>
-          <w:lang w:val="en-US"/>
-        </w:rPr>
         <w:t>,</w:t>
       </w:r>
       <w:r>
@@ -2394,36 +2150,6 @@
           <w:szCs w:val="19"/>
           <w:lang w:val="en-US"/>
         </w:rPr>
-        <w:t xml:space="preserve"> </w:t>
-      </w:r>
-      <w:r>
-        <w:rPr>
-          <w:rFonts w:ascii="Consolas" w:hAnsi="Consolas" w:cs="Consolas"/>
-          <w:color w:val="FF0000"/>
-          <w:sz w:val="19"/>
-          <w:szCs w:val="19"/>
-          <w:lang w:val="en-US"/>
-        </w:rPr>
-        <w:t>'2022-12-16'</w:t>
-      </w:r>
-      <w:r>
-        <w:rPr>
-          <w:rFonts w:ascii="Consolas" w:hAnsi="Consolas" w:cs="Consolas"/>
-          <w:color w:val="808080"/>
-          <w:sz w:val="19"/>
-          <w:szCs w:val="19"/>
-          <w:lang w:val="en-US"/>
-        </w:rPr>
-        <w:t>,</w:t>
-      </w:r>
-      <w:r>
-        <w:rPr>
-          <w:rFonts w:ascii="Consolas" w:hAnsi="Consolas" w:cs="Consolas"/>
-          <w:color w:val="000000"/>
-          <w:sz w:val="19"/>
-          <w:szCs w:val="19"/>
-          <w:lang w:val="en-US"/>
-        </w:rPr>
         <w:t xml:space="preserve"> 1</w:t>
       </w:r>
     </w:p>
@@ -2436,6 +2162,7 @@
       </w:pPr>
       <w:r>
         <w:rPr>
+          <w:noProof/>
           <w:lang w:val="en-US"/>
         </w:rPr>
         <w:drawing>
@@ -2492,6 +2219,138 @@
       <w:pPr>
         <w:jc w:val="both"/>
       </w:pPr>
+      <w:r>
+        <w:t>Do tego służy widok v_nieskonczone_zlecenia, które pokazuje listę zleceń dla których są jeszcze nieskończone elementy do realizacji.</w:t>
+      </w:r>
+    </w:p>
+    <w:p>
+      <w:pPr>
+        <w:jc w:val="both"/>
+      </w:pPr>
+      <w:r>
+        <w:t>Przykład wykonania:</w:t>
+      </w:r>
+    </w:p>
+    <w:p>
+      <w:pPr>
+        <w:autoSpaceDE w:val="0"/>
+        <w:autoSpaceDN w:val="0"/>
+        <w:adjustRightInd w:val="0"/>
+        <w:spacing w:after="0" w:line="240" w:lineRule="auto"/>
+        <w:rPr>
+          <w:rFonts w:ascii="Consolas" w:hAnsi="Consolas" w:cs="Consolas"/>
+          <w:color w:val="000000"/>
+          <w:sz w:val="19"/>
+          <w:szCs w:val="19"/>
+        </w:rPr>
+      </w:pPr>
+      <w:r>
+        <w:rPr>
+          <w:rFonts w:ascii="Consolas" w:hAnsi="Consolas" w:cs="Consolas"/>
+          <w:color w:val="0000FF"/>
+          <w:sz w:val="19"/>
+          <w:szCs w:val="19"/>
+        </w:rPr>
+        <w:t>SELECT</w:t>
+      </w:r>
+      <w:r>
+        <w:rPr>
+          <w:rFonts w:ascii="Consolas" w:hAnsi="Consolas" w:cs="Consolas"/>
+          <w:color w:val="000000"/>
+          <w:sz w:val="19"/>
+          <w:szCs w:val="19"/>
+        </w:rPr>
+        <w:t xml:space="preserve"> </w:t>
+      </w:r>
+      <w:r>
+        <w:rPr>
+          <w:rFonts w:ascii="Consolas" w:hAnsi="Consolas" w:cs="Consolas"/>
+          <w:color w:val="808080"/>
+          <w:sz w:val="19"/>
+          <w:szCs w:val="19"/>
+        </w:rPr>
+        <w:t>*</w:t>
+      </w:r>
+    </w:p>
+    <w:p>
+      <w:pPr>
+        <w:jc w:val="both"/>
+        <w:rPr>
+          <w:rFonts w:ascii="Consolas" w:hAnsi="Consolas" w:cs="Consolas"/>
+          <w:color w:val="000000"/>
+          <w:sz w:val="19"/>
+          <w:szCs w:val="19"/>
+        </w:rPr>
+      </w:pPr>
+      <w:r>
+        <w:rPr>
+          <w:rFonts w:ascii="Consolas" w:hAnsi="Consolas" w:cs="Consolas"/>
+          <w:color w:val="0000FF"/>
+          <w:sz w:val="19"/>
+          <w:szCs w:val="19"/>
+        </w:rPr>
+        <w:t>FROM</w:t>
+      </w:r>
+      <w:r>
+        <w:rPr>
+          <w:rFonts w:ascii="Consolas" w:hAnsi="Consolas" w:cs="Consolas"/>
+          <w:color w:val="000000"/>
+          <w:sz w:val="19"/>
+          <w:szCs w:val="19"/>
+        </w:rPr>
+        <w:t xml:space="preserve"> v_nieskonczone_zlecenia</w:t>
+      </w:r>
+      <w:r>
+        <w:rPr>
+          <w:rFonts w:ascii="Consolas" w:hAnsi="Consolas" w:cs="Consolas"/>
+          <w:color w:val="000000"/>
+          <w:sz w:val="19"/>
+          <w:szCs w:val="19"/>
+        </w:rPr>
+        <w:t>;</w:t>
+      </w:r>
+    </w:p>
+    <w:p>
+      <w:pPr>
+        <w:jc w:val="both"/>
+      </w:pPr>
+      <w:r>
+        <w:drawing>
+          <wp:inline distT="0" distB="0" distL="0" distR="0" wp14:anchorId="1E800F7F" wp14:editId="31DF4551">
+            <wp:extent cx="2686425" cy="1038370"/>
+            <wp:effectExtent l="0" t="0" r="0" b="9525"/>
+            <wp:docPr id="9" name="Picture 9" descr="Graphical user interface, application, table&#10;&#10;Description automatically generated"/>
+            <wp:cNvGraphicFramePr>
+              <a:graphicFrameLocks xmlns:a="http://schemas.openxmlformats.org/drawingml/2006/main" noChangeAspect="1"/>
+            </wp:cNvGraphicFramePr>
+            <a:graphic xmlns:a="http://schemas.openxmlformats.org/drawingml/2006/main">
+              <a:graphicData uri="http://schemas.openxmlformats.org/drawingml/2006/picture">
+                <pic:pic xmlns:pic="http://schemas.openxmlformats.org/drawingml/2006/picture">
+                  <pic:nvPicPr>
+                    <pic:cNvPr id="9" name="Picture 9" descr="Graphical user interface, application, table&#10;&#10;Description automatically generated"/>
+                    <pic:cNvPicPr/>
+                  </pic:nvPicPr>
+                  <pic:blipFill>
+                    <a:blip r:embed="rId15"/>
+                    <a:stretch>
+                      <a:fillRect/>
+                    </a:stretch>
+                  </pic:blipFill>
+                  <pic:spPr>
+                    <a:xfrm>
+                      <a:off x="0" y="0"/>
+                      <a:ext cx="2686425" cy="1038370"/>
+                    </a:xfrm>
+                    <a:prstGeom prst="rect">
+                      <a:avLst/>
+                    </a:prstGeom>
+                  </pic:spPr>
+                </pic:pic>
+              </a:graphicData>
+            </a:graphic>
+          </wp:inline>
+        </w:drawing>
+      </w:r>
     </w:p>
     <w:p>
       <w:pPr>
@@ -2511,13 +2370,131 @@
     </w:p>
     <w:p>
       <w:pPr>
-        <w:pStyle w:val="ListParagraph"/>
-      </w:pPr>
-    </w:p>
-    <w:p>
-      <w:pPr>
-        <w:jc w:val="both"/>
-      </w:pPr>
+        <w:jc w:val="both"/>
+      </w:pPr>
+      <w:r>
+        <w:t>Do tego służy widok v_elementy_do_realizacji_aggr który zwraca liczbę elementów i sumę czasu ich drukowania w minutach. Rozpatrywane są tylko elementy, które nie rozpoczęły jeszcze realizacji.</w:t>
+      </w:r>
+    </w:p>
+    <w:p>
+      <w:pPr>
+        <w:jc w:val="both"/>
+      </w:pPr>
+      <w:r>
+        <w:t>Przykład wykonania:</w:t>
+      </w:r>
+    </w:p>
+    <w:p>
+      <w:pPr>
+        <w:autoSpaceDE w:val="0"/>
+        <w:autoSpaceDN w:val="0"/>
+        <w:adjustRightInd w:val="0"/>
+        <w:spacing w:after="0" w:line="240" w:lineRule="auto"/>
+        <w:rPr>
+          <w:rFonts w:ascii="Consolas" w:hAnsi="Consolas" w:cs="Consolas"/>
+          <w:color w:val="000000"/>
+          <w:sz w:val="19"/>
+          <w:szCs w:val="19"/>
+        </w:rPr>
+      </w:pPr>
+      <w:r>
+        <w:rPr>
+          <w:rFonts w:ascii="Consolas" w:hAnsi="Consolas" w:cs="Consolas"/>
+          <w:color w:val="0000FF"/>
+          <w:sz w:val="19"/>
+          <w:szCs w:val="19"/>
+        </w:rPr>
+        <w:t>SELECT</w:t>
+      </w:r>
+      <w:r>
+        <w:rPr>
+          <w:rFonts w:ascii="Consolas" w:hAnsi="Consolas" w:cs="Consolas"/>
+          <w:color w:val="000000"/>
+          <w:sz w:val="19"/>
+          <w:szCs w:val="19"/>
+        </w:rPr>
+        <w:t xml:space="preserve"> </w:t>
+      </w:r>
+      <w:r>
+        <w:rPr>
+          <w:rFonts w:ascii="Consolas" w:hAnsi="Consolas" w:cs="Consolas"/>
+          <w:color w:val="808080"/>
+          <w:sz w:val="19"/>
+          <w:szCs w:val="19"/>
+        </w:rPr>
+        <w:t>*</w:t>
+      </w:r>
+    </w:p>
+    <w:p>
+      <w:pPr>
+        <w:jc w:val="both"/>
+        <w:rPr>
+          <w:rFonts w:ascii="Consolas" w:hAnsi="Consolas" w:cs="Consolas"/>
+          <w:color w:val="000000"/>
+          <w:sz w:val="19"/>
+          <w:szCs w:val="19"/>
+        </w:rPr>
+      </w:pPr>
+      <w:r>
+        <w:rPr>
+          <w:rFonts w:ascii="Consolas" w:hAnsi="Consolas" w:cs="Consolas"/>
+          <w:color w:val="0000FF"/>
+          <w:sz w:val="19"/>
+          <w:szCs w:val="19"/>
+        </w:rPr>
+        <w:t>FROM</w:t>
+      </w:r>
+      <w:r>
+        <w:rPr>
+          <w:rFonts w:ascii="Consolas" w:hAnsi="Consolas" w:cs="Consolas"/>
+          <w:color w:val="000000"/>
+          <w:sz w:val="19"/>
+          <w:szCs w:val="19"/>
+        </w:rPr>
+        <w:t xml:space="preserve"> v_elementy_do_realizacji_aggr</w:t>
+      </w:r>
+    </w:p>
+    <w:p>
+      <w:pPr>
+        <w:jc w:val="both"/>
+      </w:pPr>
+      <w:r>
+        <w:drawing>
+          <wp:inline distT="0" distB="0" distL="0" distR="0" wp14:anchorId="42EFDA01" wp14:editId="068B33B4">
+            <wp:extent cx="5106113" cy="962159"/>
+            <wp:effectExtent l="0" t="0" r="0" b="9525"/>
+            <wp:docPr id="10" name="Picture 10" descr="Table&#10;&#10;Description automatically generated"/>
+            <wp:cNvGraphicFramePr>
+              <a:graphicFrameLocks xmlns:a="http://schemas.openxmlformats.org/drawingml/2006/main" noChangeAspect="1"/>
+            </wp:cNvGraphicFramePr>
+            <a:graphic xmlns:a="http://schemas.openxmlformats.org/drawingml/2006/main">
+              <a:graphicData uri="http://schemas.openxmlformats.org/drawingml/2006/picture">
+                <pic:pic xmlns:pic="http://schemas.openxmlformats.org/drawingml/2006/picture">
+                  <pic:nvPicPr>
+                    <pic:cNvPr id="10" name="Picture 10" descr="Table&#10;&#10;Description automatically generated"/>
+                    <pic:cNvPicPr/>
+                  </pic:nvPicPr>
+                  <pic:blipFill>
+                    <a:blip r:embed="rId16"/>
+                    <a:stretch>
+                      <a:fillRect/>
+                    </a:stretch>
+                  </pic:blipFill>
+                  <pic:spPr>
+                    <a:xfrm>
+                      <a:off x="0" y="0"/>
+                      <a:ext cx="5106113" cy="962159"/>
+                    </a:xfrm>
+                    <a:prstGeom prst="rect">
+                      <a:avLst/>
+                    </a:prstGeom>
+                  </pic:spPr>
+                </pic:pic>
+              </a:graphicData>
+            </a:graphic>
+          </wp:inline>
+        </w:drawing>
+      </w:r>
     </w:p>
     <w:p>
       <w:pPr>
@@ -3740,15 +3717,6 @@
 </file>
 
 <file path=customXml/item1.xml><?xml version="1.0" encoding="utf-8"?>
-<?mso-contentType ?>
-<FormTemplates xmlns="http://schemas.microsoft.com/sharepoint/v3/contenttype/forms">
-  <Display>DocumentLibraryForm</Display>
-  <Edit>DocumentLibraryForm</Edit>
-  <New>DocumentLibraryForm</New>
-</FormTemplates>
-</file>
-
-<file path=customXml/item2.xml><?xml version="1.0" encoding="utf-8"?>
 <ct:contentTypeSchema xmlns:ct="http://schemas.microsoft.com/office/2006/metadata/contentType" xmlns:ma="http://schemas.microsoft.com/office/2006/metadata/properties/metaAttributes" ct:_="" ma:_="" ma:contentTypeName="Dokument" ma:contentTypeID="0x01010068E0F949205A1B428D3AF406F642CC80" ma:contentTypeVersion="1" ma:contentTypeDescription="Utwórz nowy dokument." ma:contentTypeScope="" ma:versionID="597b8e95c826ea58d256f28678c57fc2">
   <xsd:schema xmlns:xsd="http://www.w3.org/2001/XMLSchema" xmlns:xs="http://www.w3.org/2001/XMLSchema" xmlns:p="http://schemas.microsoft.com/office/2006/metadata/properties" xmlns:ns2="dcc4002f-b700-40fb-ae0f-ffecbd2f0239" targetNamespace="http://schemas.microsoft.com/office/2006/metadata/properties" ma:root="true" ma:fieldsID="295bd3d92b13991b0239f41ff2658660" ns2:_="">
     <xsd:import namespace="dcc4002f-b700-40fb-ae0f-ffecbd2f0239"/>
@@ -3874,15 +3842,16 @@
 </ct:contentTypeSchema>
 </file>
 
-<file path=customXml/itemProps1.xml><?xml version="1.0" encoding="utf-8"?>
-<ds:datastoreItem xmlns:ds="http://schemas.openxmlformats.org/officeDocument/2006/customXml" ds:itemID="{09B14921-E850-49AA-8E21-1986521A2EA7}">
-  <ds:schemaRefs>
-    <ds:schemaRef ds:uri="http://schemas.microsoft.com/sharepoint/v3/contenttype/forms"/>
-  </ds:schemaRefs>
-</ds:datastoreItem>
+<file path=customXml/item2.xml><?xml version="1.0" encoding="utf-8"?>
+<?mso-contentType ?>
+<FormTemplates xmlns="http://schemas.microsoft.com/sharepoint/v3/contenttype/forms">
+  <Display>DocumentLibraryForm</Display>
+  <Edit>DocumentLibraryForm</Edit>
+  <New>DocumentLibraryForm</New>
+</FormTemplates>
 </file>
 
-<file path=customXml/itemProps2.xml><?xml version="1.0" encoding="utf-8"?>
+<file path=customXml/itemProps1.xml><?xml version="1.0" encoding="utf-8"?>
 <ds:datastoreItem xmlns:ds="http://schemas.openxmlformats.org/officeDocument/2006/customXml" ds:itemID="{0F841F32-6E66-4D70-8E74-9A5C56163FC6}">
   <ds:schemaRefs>
     <ds:schemaRef ds:uri="http://schemas.microsoft.com/office/2006/metadata/contentType"/>
@@ -3898,4 +3867,12 @@
     <ds:schemaRef ds:uri="http://schemas.microsoft.com/internal/obd"/>
   </ds:schemaRefs>
 </ds:datastoreItem>
+</file>
+
+<file path=customXml/itemProps2.xml><?xml version="1.0" encoding="utf-8"?>
+<ds:datastoreItem xmlns:ds="http://schemas.openxmlformats.org/officeDocument/2006/customXml" ds:itemID="{09B14921-E850-49AA-8E21-1986521A2EA7}">
+  <ds:schemaRefs>
+    <ds:schemaRef ds:uri="http://schemas.microsoft.com/sharepoint/v3/contenttype/forms"/>
+  </ds:schemaRefs>
+</ds:datastoreItem>
 </file>
</xml_diff>

<commit_message>
Task 11 and 12 Update of data, change of strukture for usterka_status.sql, usterka_status, oddzial, added new script and new function
</commit_message>
<xml_diff>
--- a/SQL/malfunction_task/Zadanie1  (1).docx
+++ b/SQL/malfunction_task/Zadanie1  (1).docx
@@ -2298,23 +2298,17 @@
           <w:sz w:val="19"/>
           <w:szCs w:val="19"/>
         </w:rPr>
-        <w:t xml:space="preserve"> v_nieskonczone_zlecenia</w:t>
-      </w:r>
-      <w:r>
-        <w:rPr>
-          <w:rFonts w:ascii="Consolas" w:hAnsi="Consolas" w:cs="Consolas"/>
-          <w:color w:val="000000"/>
-          <w:sz w:val="19"/>
-          <w:szCs w:val="19"/>
-        </w:rPr>
-        <w:t>;</w:t>
-      </w:r>
-    </w:p>
-    <w:p>
-      <w:pPr>
-        <w:jc w:val="both"/>
-      </w:pPr>
-      <w:r>
+        <w:t xml:space="preserve"> v_nieskonczone_zlecenia;</w:t>
+      </w:r>
+    </w:p>
+    <w:p>
+      <w:pPr>
+        <w:jc w:val="both"/>
+      </w:pPr>
+      <w:r>
+        <w:rPr>
+          <w:noProof/>
+        </w:rPr>
         <w:drawing>
           <wp:inline distT="0" distB="0" distL="0" distR="0" wp14:anchorId="1E800F7F" wp14:editId="31DF4551">
             <wp:extent cx="2686425" cy="1038370"/>
@@ -2459,6 +2453,9 @@
         <w:jc w:val="both"/>
       </w:pPr>
       <w:r>
+        <w:rPr>
+          <w:noProof/>
+        </w:rPr>
         <w:drawing>
           <wp:inline distT="0" distB="0" distL="0" distR="0" wp14:anchorId="42EFDA01" wp14:editId="068B33B4">
             <wp:extent cx="5106113" cy="962159"/>
@@ -2513,6 +2510,194 @@
       <w:pPr>
         <w:jc w:val="both"/>
       </w:pPr>
+      <w:r>
+        <w:t>Aby odpowiedzieć na to pytanie należy zobaczyć dostępne roboczominuty dla oddziału i w zależności od rozmiaru zamówienia</w:t>
+      </w:r>
+      <w:r>
+        <w:t xml:space="preserve"> i jego składu. Należy porównać rozmiar zamówienia i łączny czas drukowania poszczególnych elementów z wartością dostępnych roboczominut w przeciągu następnych 36h roboczych.</w:t>
+      </w:r>
+    </w:p>
+    <w:p>
+      <w:pPr>
+        <w:jc w:val="both"/>
+      </w:pPr>
+      <w:r>
+        <w:t>Przykład wykonania:</w:t>
+      </w:r>
+    </w:p>
+    <w:p>
+      <w:pPr>
+        <w:autoSpaceDE w:val="0"/>
+        <w:autoSpaceDN w:val="0"/>
+        <w:adjustRightInd w:val="0"/>
+        <w:spacing w:after="0" w:line="240" w:lineRule="auto"/>
+        <w:rPr>
+          <w:rFonts w:ascii="Consolas" w:hAnsi="Consolas" w:cs="Consolas"/>
+          <w:color w:val="000000"/>
+          <w:sz w:val="19"/>
+          <w:szCs w:val="19"/>
+          <w:lang w:val="en-US"/>
+        </w:rPr>
+      </w:pPr>
+      <w:r>
+        <w:rPr>
+          <w:rFonts w:ascii="Consolas" w:hAnsi="Consolas" w:cs="Consolas"/>
+          <w:color w:val="0000FF"/>
+          <w:sz w:val="19"/>
+          <w:szCs w:val="19"/>
+          <w:lang w:val="en-US"/>
+        </w:rPr>
+        <w:t>SELECT</w:t>
+      </w:r>
+      <w:r>
+        <w:rPr>
+          <w:rFonts w:ascii="Consolas" w:hAnsi="Consolas" w:cs="Consolas"/>
+          <w:color w:val="000000"/>
+          <w:sz w:val="19"/>
+          <w:szCs w:val="19"/>
+          <w:lang w:val="en-US"/>
+        </w:rPr>
+        <w:t xml:space="preserve"> </w:t>
+      </w:r>
+      <w:r>
+        <w:rPr>
+          <w:rFonts w:ascii="Consolas" w:hAnsi="Consolas" w:cs="Consolas"/>
+          <w:color w:val="808080"/>
+          <w:sz w:val="19"/>
+          <w:szCs w:val="19"/>
+          <w:lang w:val="en-US"/>
+        </w:rPr>
+        <w:t>*</w:t>
+      </w:r>
+    </w:p>
+    <w:p>
+      <w:pPr>
+        <w:jc w:val="both"/>
+        <w:rPr>
+          <w:noProof/>
+          <w:lang w:val="en-US"/>
+        </w:rPr>
+      </w:pPr>
+      <w:r>
+        <w:rPr>
+          <w:rFonts w:ascii="Consolas" w:hAnsi="Consolas" w:cs="Consolas"/>
+          <w:color w:val="0000FF"/>
+          <w:sz w:val="19"/>
+          <w:szCs w:val="19"/>
+          <w:lang w:val="en-US"/>
+        </w:rPr>
+        <w:t>FROM</w:t>
+      </w:r>
+      <w:r>
+        <w:rPr>
+          <w:rFonts w:ascii="Consolas" w:hAnsi="Consolas" w:cs="Consolas"/>
+          <w:color w:val="000000"/>
+          <w:sz w:val="19"/>
+          <w:szCs w:val="19"/>
+          <w:lang w:val="en-US"/>
+        </w:rPr>
+        <w:t xml:space="preserve"> zadanie</w:t>
+      </w:r>
+      <w:r>
+        <w:rPr>
+          <w:rFonts w:ascii="Consolas" w:hAnsi="Consolas" w:cs="Consolas"/>
+          <w:color w:val="808080"/>
+          <w:sz w:val="19"/>
+          <w:szCs w:val="19"/>
+          <w:lang w:val="en-US"/>
+        </w:rPr>
+        <w:t>.</w:t>
+      </w:r>
+      <w:r>
+        <w:rPr>
+          <w:rFonts w:ascii="Consolas" w:hAnsi="Consolas" w:cs="Consolas"/>
+          <w:color w:val="000000"/>
+          <w:sz w:val="19"/>
+          <w:szCs w:val="19"/>
+          <w:lang w:val="en-US"/>
+        </w:rPr>
+        <w:t>dbo</w:t>
+      </w:r>
+      <w:r>
+        <w:rPr>
+          <w:rFonts w:ascii="Consolas" w:hAnsi="Consolas" w:cs="Consolas"/>
+          <w:color w:val="808080"/>
+          <w:sz w:val="19"/>
+          <w:szCs w:val="19"/>
+          <w:lang w:val="en-US"/>
+        </w:rPr>
+        <w:t>.</w:t>
+      </w:r>
+      <w:r>
+        <w:rPr>
+          <w:rFonts w:ascii="Consolas" w:hAnsi="Consolas" w:cs="Consolas"/>
+          <w:color w:val="000000"/>
+          <w:sz w:val="19"/>
+          <w:szCs w:val="19"/>
+          <w:lang w:val="en-US"/>
+        </w:rPr>
+        <w:t>v_available_workingminutes_per_unit</w:t>
+      </w:r>
+      <w:r>
+        <w:rPr>
+          <w:noProof/>
+          <w:lang w:val="en-US"/>
+        </w:rPr>
+        <w:t xml:space="preserve"> </w:t>
+      </w:r>
+    </w:p>
+    <w:p>
+      <w:pPr>
+        <w:jc w:val="both"/>
+        <w:rPr>
+          <w:lang w:val="en-US"/>
+        </w:rPr>
+      </w:pPr>
+      <w:r>
+        <w:rPr>
+          <w:rFonts w:ascii="Consolas" w:hAnsi="Consolas" w:cs="Consolas"/>
+          <w:color w:val="000000"/>
+          <w:sz w:val="19"/>
+          <w:szCs w:val="19"/>
+          <w:lang w:val="en-US"/>
+        </w:rPr>
+        <w:lastRenderedPageBreak/>
+        <w:drawing>
+          <wp:inline distT="0" distB="0" distL="0" distR="0" wp14:anchorId="4EB30586" wp14:editId="75DD9FAF">
+            <wp:extent cx="5760720" cy="1258570"/>
+            <wp:effectExtent l="0" t="0" r="0" b="0"/>
+            <wp:docPr id="11" name="Picture 11" descr="Graphical user interface, text, application&#10;&#10;Description automatically generated"/>
+            <wp:cNvGraphicFramePr>
+              <a:graphicFrameLocks xmlns:a="http://schemas.openxmlformats.org/drawingml/2006/main" noChangeAspect="1"/>
+            </wp:cNvGraphicFramePr>
+            <a:graphic xmlns:a="http://schemas.openxmlformats.org/drawingml/2006/main">
+              <a:graphicData uri="http://schemas.openxmlformats.org/drawingml/2006/picture">
+                <pic:pic xmlns:pic="http://schemas.openxmlformats.org/drawingml/2006/picture">
+                  <pic:nvPicPr>
+                    <pic:cNvPr id="11" name="Picture 11" descr="Graphical user interface, text, application&#10;&#10;Description automatically generated"/>
+                    <pic:cNvPicPr/>
+                  </pic:nvPicPr>
+                  <pic:blipFill>
+                    <a:blip r:embed="rId17"/>
+                    <a:stretch>
+                      <a:fillRect/>
+                    </a:stretch>
+                  </pic:blipFill>
+                  <pic:spPr>
+                    <a:xfrm>
+                      <a:off x="0" y="0"/>
+                      <a:ext cx="5760720" cy="1258570"/>
+                    </a:xfrm>
+                    <a:prstGeom prst="rect">
+                      <a:avLst/>
+                    </a:prstGeom>
+                  </pic:spPr>
+                </pic:pic>
+              </a:graphicData>
+            </a:graphic>
+          </wp:inline>
+        </w:drawing>
+      </w:r>
     </w:p>
     <w:p>
       <w:pPr>
@@ -2574,9 +2759,57 @@
         <w:ind w:left="360"/>
         <w:jc w:val="both"/>
         <w:rPr>
+          <w:rFonts w:ascii="Consolas" w:hAnsi="Consolas" w:cs="Consolas"/>
+          <w:color w:val="000000"/>
+          <w:sz w:val="19"/>
+          <w:szCs w:val="19"/>
+        </w:rPr>
+      </w:pPr>
+      <w:r>
+        <w:rPr>
           <w:i/>
         </w:rPr>
-      </w:pPr>
+        <w:t xml:space="preserve">Do tego służy trigger </w:t>
+      </w:r>
+      <w:r>
+        <w:rPr>
+          <w:rFonts w:ascii="Consolas" w:hAnsi="Consolas" w:cs="Consolas"/>
+          <w:color w:val="000000"/>
+          <w:sz w:val="19"/>
+          <w:szCs w:val="19"/>
+        </w:rPr>
+        <w:t>ryzyko_na_zamowienie_ze_wzgledu_na_stan_urzadzen</w:t>
+      </w:r>
+      <w:r>
+        <w:rPr>
+          <w:rFonts w:ascii="Consolas" w:hAnsi="Consolas" w:cs="Consolas"/>
+          <w:color w:val="000000"/>
+          <w:sz w:val="19"/>
+          <w:szCs w:val="19"/>
+        </w:rPr>
+        <w:t xml:space="preserve"> założony na tabeli usterka.</w:t>
+      </w:r>
+    </w:p>
+    <w:p>
+      <w:pPr>
+        <w:ind w:left="360"/>
+        <w:jc w:val="both"/>
+        <w:rPr>
+          <w:i/>
+        </w:rPr>
+      </w:pPr>
+      <w:r>
+        <w:rPr>
+          <w:i/>
+        </w:rPr>
+        <w:t>Mianowicie gdy następuje nowa usterka lub aktualizacja już zgłoszonej usterki, następuje sprawdzenie czy jest wystarczająca liczba możliwych roboczominut wszystkich działających urządzeń w oddziale do pokrycia roboczominut niezbędnych do realizacji otwartych zgłoszeń, po takiej akcji następuje aktualizacja flagi brak_capacity na 1 bądź 0 w tabeli zadanie.dbo.oddzial</w:t>
+      </w:r>
+      <w:r>
+        <w:rPr>
+          <w:i/>
+        </w:rPr>
+        <w:t xml:space="preserve"> (do realizacji tego triggera wykorzystywany jest widok z pkt 11)</w:t>
+      </w:r>
     </w:p>
     <w:p>
       <w:pPr>
@@ -3717,6 +3950,15 @@
 </file>
 
 <file path=customXml/item1.xml><?xml version="1.0" encoding="utf-8"?>
+<?mso-contentType ?>
+<FormTemplates xmlns="http://schemas.microsoft.com/sharepoint/v3/contenttype/forms">
+  <Display>DocumentLibraryForm</Display>
+  <Edit>DocumentLibraryForm</Edit>
+  <New>DocumentLibraryForm</New>
+</FormTemplates>
+</file>
+
+<file path=customXml/item2.xml><?xml version="1.0" encoding="utf-8"?>
 <ct:contentTypeSchema xmlns:ct="http://schemas.microsoft.com/office/2006/metadata/contentType" xmlns:ma="http://schemas.microsoft.com/office/2006/metadata/properties/metaAttributes" ct:_="" ma:_="" ma:contentTypeName="Dokument" ma:contentTypeID="0x01010068E0F949205A1B428D3AF406F642CC80" ma:contentTypeVersion="1" ma:contentTypeDescription="Utwórz nowy dokument." ma:contentTypeScope="" ma:versionID="597b8e95c826ea58d256f28678c57fc2">
   <xsd:schema xmlns:xsd="http://www.w3.org/2001/XMLSchema" xmlns:xs="http://www.w3.org/2001/XMLSchema" xmlns:p="http://schemas.microsoft.com/office/2006/metadata/properties" xmlns:ns2="dcc4002f-b700-40fb-ae0f-ffecbd2f0239" targetNamespace="http://schemas.microsoft.com/office/2006/metadata/properties" ma:root="true" ma:fieldsID="295bd3d92b13991b0239f41ff2658660" ns2:_="">
     <xsd:import namespace="dcc4002f-b700-40fb-ae0f-ffecbd2f0239"/>
@@ -3842,16 +4084,15 @@
 </ct:contentTypeSchema>
 </file>
 
-<file path=customXml/item2.xml><?xml version="1.0" encoding="utf-8"?>
-<?mso-contentType ?>
-<FormTemplates xmlns="http://schemas.microsoft.com/sharepoint/v3/contenttype/forms">
-  <Display>DocumentLibraryForm</Display>
-  <Edit>DocumentLibraryForm</Edit>
-  <New>DocumentLibraryForm</New>
-</FormTemplates>
+<file path=customXml/itemProps1.xml><?xml version="1.0" encoding="utf-8"?>
+<ds:datastoreItem xmlns:ds="http://schemas.openxmlformats.org/officeDocument/2006/customXml" ds:itemID="{09B14921-E850-49AA-8E21-1986521A2EA7}">
+  <ds:schemaRefs>
+    <ds:schemaRef ds:uri="http://schemas.microsoft.com/sharepoint/v3/contenttype/forms"/>
+  </ds:schemaRefs>
+</ds:datastoreItem>
 </file>
 
-<file path=customXml/itemProps1.xml><?xml version="1.0" encoding="utf-8"?>
+<file path=customXml/itemProps2.xml><?xml version="1.0" encoding="utf-8"?>
 <ds:datastoreItem xmlns:ds="http://schemas.openxmlformats.org/officeDocument/2006/customXml" ds:itemID="{0F841F32-6E66-4D70-8E74-9A5C56163FC6}">
   <ds:schemaRefs>
     <ds:schemaRef ds:uri="http://schemas.microsoft.com/office/2006/metadata/contentType"/>
@@ -3867,12 +4108,4 @@
     <ds:schemaRef ds:uri="http://schemas.microsoft.com/internal/obd"/>
   </ds:schemaRefs>
 </ds:datastoreItem>
-</file>
-
-<file path=customXml/itemProps2.xml><?xml version="1.0" encoding="utf-8"?>
-<ds:datastoreItem xmlns:ds="http://schemas.openxmlformats.org/officeDocument/2006/customXml" ds:itemID="{09B14921-E850-49AA-8E21-1986521A2EA7}">
-  <ds:schemaRefs>
-    <ds:schemaRef ds:uri="http://schemas.microsoft.com/sharepoint/v3/contenttype/forms"/>
-  </ds:schemaRefs>
-</ds:datastoreItem>
 </file>
</xml_diff>